<commit_message>
Added guidelines for 05.1-Sets-and-Dictionaries-Basics-Exercises
</commit_message>
<xml_diff>
--- a/Courses/Software-Sciences/Module-2-DS-and-Algo/05.1-Sets-and-Dictionaries-Basics/05.1-Sets-and-Dictionaries-Basics-Exercises.docx
+++ b/Courses/Software-Sciences/Module-2-DS-and-Algo/05.1-Sets-and-Dictionaries-Basics/05.1-Sets-and-Dictionaries-Basics-Exercises.docx
@@ -427,6 +427,630 @@
     </w:tbl>
     <w:p>
       <w:pPr>
+        <w:pStyle w:val="4"/>
+        <w:rPr>
+          <w:rStyle w:val="30"/>
+          <w:b/>
+          <w:color w:val="A34A0D"/>
+          <w:lang w:val="bg-BG"/>
+        </w:rPr>
+      </w:pPr>
+      <w:r>
+        <w:rPr>
+          <w:rStyle w:val="30"/>
+          <w:b/>
+          <w:color w:val="A34A0D"/>
+          <w:lang w:val="bg-BG"/>
+        </w:rPr>
+        <w:t>Насоки</w:t>
+      </w:r>
+    </w:p>
+    <w:p>
+      <w:pPr>
+        <w:pStyle w:val="ac"/>
+        <w:numPr>
+          <w:ilvl w:val="0"/>
+          <w:numId w:val="50"/>
+        </w:numPr>
+        <w:rPr>
+          <w:lang w:val="bg-BG"/>
+        </w:rPr>
+      </w:pPr>
+      <w:r>
+        <w:rPr>
+          <w:lang w:val="bg-BG"/>
+        </w:rPr>
+        <w:t>Първо</w:t>
+      </w:r>
+      <w:r>
+        <w:t xml:space="preserve"> </w:t>
+      </w:r>
+      <w:r>
+        <w:rPr>
+          <w:lang w:val="bg-BG"/>
+        </w:rPr>
+        <w:t xml:space="preserve">прочетете </w:t>
+      </w:r>
+      <w:r>
+        <w:rPr>
+          <w:b/>
+          <w:bCs/>
+          <w:lang w:val="bg-BG"/>
+        </w:rPr>
+        <w:t>входа</w:t>
+      </w:r>
+      <w:r>
+        <w:rPr>
+          <w:lang w:val="bg-BG"/>
+        </w:rPr>
+        <w:t>:</w:t>
+      </w:r>
+      <w:r>
+        <w:rPr>
+          <w:lang w:val="bg-BG"/>
+        </w:rPr>
+        <w:t xml:space="preserve"> </w:t>
+      </w:r>
+    </w:p>
+    <w:p>
+      <w:pPr>
+        <w:pStyle w:val="ac"/>
+        <w:rPr>
+          <w:lang w:val="bg-BG"/>
+        </w:rPr>
+      </w:pPr>
+      <w:r>
+        <w:rPr>
+          <w:lang w:val="bg-BG"/>
+        </w:rPr>
+        <w:drawing>
+          <wp:inline distT="0" distB="0" distL="0" distR="0" wp14:anchorId="503889C0" wp14:editId="1CD16E45">
+            <wp:extent cx="2865954" cy="1502875"/>
+            <wp:effectExtent l="19050" t="19050" r="10795" b="21590"/>
+            <wp:docPr id="1083624136" name="Картина 1"/>
+            <wp:cNvGraphicFramePr>
+              <a:graphicFrameLocks xmlns:a="http://schemas.openxmlformats.org/drawingml/2006/main" noChangeAspect="1"/>
+            </wp:cNvGraphicFramePr>
+            <a:graphic xmlns:a="http://schemas.openxmlformats.org/drawingml/2006/main">
+              <a:graphicData uri="http://schemas.openxmlformats.org/drawingml/2006/picture">
+                <pic:pic xmlns:pic="http://schemas.openxmlformats.org/drawingml/2006/picture">
+                  <pic:nvPicPr>
+                    <pic:cNvPr id="1083624136" name=""/>
+                    <pic:cNvPicPr/>
+                  </pic:nvPicPr>
+                  <pic:blipFill>
+                    <a:blip r:embed="rId9"/>
+                    <a:stretch>
+                      <a:fillRect/>
+                    </a:stretch>
+                  </pic:blipFill>
+                  <pic:spPr>
+                    <a:xfrm>
+                      <a:off x="0" y="0"/>
+                      <a:ext cx="2875568" cy="1507917"/>
+                    </a:xfrm>
+                    <a:prstGeom prst="rect">
+                      <a:avLst/>
+                    </a:prstGeom>
+                    <a:ln>
+                      <a:solidFill>
+                        <a:schemeClr val="bg1">
+                          <a:lumMod val="75000"/>
+                        </a:schemeClr>
+                      </a:solidFill>
+                    </a:ln>
+                  </pic:spPr>
+                </pic:pic>
+              </a:graphicData>
+            </a:graphic>
+          </wp:inline>
+        </w:drawing>
+      </w:r>
+    </w:p>
+    <w:p>
+      <w:pPr>
+        <w:pStyle w:val="ac"/>
+        <w:numPr>
+          <w:ilvl w:val="0"/>
+          <w:numId w:val="50"/>
+        </w:numPr>
+        <w:rPr>
+          <w:lang w:val="bg-BG"/>
+        </w:rPr>
+      </w:pPr>
+      <w:r>
+        <w:rPr>
+          <w:lang w:val="bg-BG"/>
+        </w:rPr>
+        <w:t xml:space="preserve">След това създайте </w:t>
+      </w:r>
+      <w:r>
+        <w:rPr>
+          <w:b/>
+          <w:bCs/>
+          <w:lang w:val="bg-BG"/>
+        </w:rPr>
+        <w:t>речник</w:t>
+      </w:r>
+      <w:r>
+        <w:rPr>
+          <w:lang w:val="bg-BG"/>
+        </w:rPr>
+        <w:t>:</w:t>
+      </w:r>
+    </w:p>
+    <w:p>
+      <w:pPr>
+        <w:pStyle w:val="ac"/>
+        <w:rPr>
+          <w:lang w:val="bg-BG"/>
+        </w:rPr>
+      </w:pPr>
+      <w:r>
+        <w:rPr>
+          <w:lang w:val="bg-BG"/>
+        </w:rPr>
+        <w:drawing>
+          <wp:inline distT="0" distB="0" distL="0" distR="0" wp14:anchorId="3C8F626F" wp14:editId="58545CBA">
+            <wp:extent cx="4349545" cy="184653"/>
+            <wp:effectExtent l="19050" t="19050" r="13335" b="25400"/>
+            <wp:docPr id="1894639024" name="Картина 1"/>
+            <wp:cNvGraphicFramePr>
+              <a:graphicFrameLocks xmlns:a="http://schemas.openxmlformats.org/drawingml/2006/main" noChangeAspect="1"/>
+            </wp:cNvGraphicFramePr>
+            <a:graphic xmlns:a="http://schemas.openxmlformats.org/drawingml/2006/main">
+              <a:graphicData uri="http://schemas.openxmlformats.org/drawingml/2006/picture">
+                <pic:pic xmlns:pic="http://schemas.openxmlformats.org/drawingml/2006/picture">
+                  <pic:nvPicPr>
+                    <pic:cNvPr id="1894639024" name=""/>
+                    <pic:cNvPicPr/>
+                  </pic:nvPicPr>
+                  <pic:blipFill>
+                    <a:blip r:embed="rId10"/>
+                    <a:stretch>
+                      <a:fillRect/>
+                    </a:stretch>
+                  </pic:blipFill>
+                  <pic:spPr>
+                    <a:xfrm>
+                      <a:off x="0" y="0"/>
+                      <a:ext cx="4796333" cy="203621"/>
+                    </a:xfrm>
+                    <a:prstGeom prst="rect">
+                      <a:avLst/>
+                    </a:prstGeom>
+                    <a:ln>
+                      <a:solidFill>
+                        <a:schemeClr val="bg1">
+                          <a:lumMod val="75000"/>
+                        </a:schemeClr>
+                      </a:solidFill>
+                    </a:ln>
+                  </pic:spPr>
+                </pic:pic>
+              </a:graphicData>
+            </a:graphic>
+          </wp:inline>
+        </w:drawing>
+      </w:r>
+    </w:p>
+    <w:p>
+      <w:pPr>
+        <w:pStyle w:val="ac"/>
+        <w:numPr>
+          <w:ilvl w:val="0"/>
+          <w:numId w:val="50"/>
+        </w:numPr>
+        <w:rPr>
+          <w:lang w:val="bg-BG"/>
+        </w:rPr>
+      </w:pPr>
+      <w:r>
+        <w:rPr>
+          <w:lang w:val="bg-BG"/>
+        </w:rPr>
+        <w:t xml:space="preserve">Създайте </w:t>
+      </w:r>
+      <w:r>
+        <w:rPr>
+          <w:rFonts w:ascii="Consolas" w:hAnsi="Consolas"/>
+          <w:b/>
+          <w:bCs/>
+        </w:rPr>
+        <w:t>foreach</w:t>
+      </w:r>
+      <w:r>
+        <w:rPr>
+          <w:b/>
+          <w:bCs/>
+        </w:rPr>
+        <w:t>-</w:t>
+      </w:r>
+      <w:r>
+        <w:rPr>
+          <w:b/>
+          <w:bCs/>
+          <w:lang w:val="bg-BG"/>
+        </w:rPr>
+        <w:t>цикъл</w:t>
+      </w:r>
+      <w:r>
+        <w:rPr>
+          <w:lang w:val="bg-BG"/>
+        </w:rPr>
+        <w:t>, който обхожда входа</w:t>
+      </w:r>
+      <w:r>
+        <w:t>:</w:t>
+      </w:r>
+    </w:p>
+    <w:p>
+      <w:pPr>
+        <w:pStyle w:val="ac"/>
+        <w:rPr>
+          <w:lang w:val="bg-BG"/>
+        </w:rPr>
+      </w:pPr>
+      <w:r>
+        <w:rPr>
+          <w:noProof/>
+          <w:lang w:val="bg-BG"/>
+        </w:rPr>
+        <w:drawing>
+          <wp:inline distT="0" distB="0" distL="0" distR="0" wp14:anchorId="12D18BCF" wp14:editId="02147A28">
+            <wp:extent cx="2227729" cy="563210"/>
+            <wp:effectExtent l="19050" t="19050" r="20320" b="27940"/>
+            <wp:docPr id="1379679913" name="Картина 1"/>
+            <wp:cNvGraphicFramePr>
+              <a:graphicFrameLocks xmlns:a="http://schemas.openxmlformats.org/drawingml/2006/main" noChangeAspect="1"/>
+            </wp:cNvGraphicFramePr>
+            <a:graphic xmlns:a="http://schemas.openxmlformats.org/drawingml/2006/main">
+              <a:graphicData uri="http://schemas.openxmlformats.org/drawingml/2006/picture">
+                <pic:pic xmlns:pic="http://schemas.openxmlformats.org/drawingml/2006/picture">
+                  <pic:nvPicPr>
+                    <pic:cNvPr id="1379679913" name=""/>
+                    <pic:cNvPicPr/>
+                  </pic:nvPicPr>
+                  <pic:blipFill>
+                    <a:blip r:embed="rId11"/>
+                    <a:stretch>
+                      <a:fillRect/>
+                    </a:stretch>
+                  </pic:blipFill>
+                  <pic:spPr>
+                    <a:xfrm>
+                      <a:off x="0" y="0"/>
+                      <a:ext cx="2261220" cy="571677"/>
+                    </a:xfrm>
+                    <a:prstGeom prst="rect">
+                      <a:avLst/>
+                    </a:prstGeom>
+                    <a:ln>
+                      <a:solidFill>
+                        <a:schemeClr val="bg1">
+                          <a:lumMod val="75000"/>
+                        </a:schemeClr>
+                      </a:solidFill>
+                    </a:ln>
+                  </pic:spPr>
+                </pic:pic>
+              </a:graphicData>
+            </a:graphic>
+          </wp:inline>
+        </w:drawing>
+      </w:r>
+    </w:p>
+    <w:p>
+      <w:pPr>
+        <w:pStyle w:val="ac"/>
+        <w:numPr>
+          <w:ilvl w:val="0"/>
+          <w:numId w:val="50"/>
+        </w:numPr>
+        <w:rPr>
+          <w:lang w:val="bg-BG"/>
+        </w:rPr>
+      </w:pPr>
+      <w:r>
+        <w:rPr>
+          <w:lang w:val="bg-BG"/>
+        </w:rPr>
+        <w:t xml:space="preserve">В него проверете дали числото </w:t>
+      </w:r>
+      <w:r>
+        <w:rPr>
+          <w:b/>
+          <w:bCs/>
+          <w:lang w:val="bg-BG"/>
+        </w:rPr>
+        <w:t>съществува</w:t>
+      </w:r>
+      <w:r>
+        <w:rPr>
+          <w:lang w:val="bg-BG"/>
+        </w:rPr>
+        <w:t xml:space="preserve"> в </w:t>
+      </w:r>
+      <w:r>
+        <w:rPr>
+          <w:b/>
+          <w:bCs/>
+          <w:lang w:val="bg-BG"/>
+        </w:rPr>
+        <w:t>речника</w:t>
+      </w:r>
+      <w:r>
+        <w:rPr>
+          <w:lang w:val="bg-BG"/>
+        </w:rPr>
+        <w:t>. Ако е така</w:t>
+      </w:r>
+      <w:r>
+        <w:rPr>
+          <w:rFonts w:ascii="Calibri" w:hAnsi="Calibri" w:cs="Calibri"/>
+          <w:color w:val="1E1E1E"/>
+        </w:rPr>
+        <w:t xml:space="preserve">, </w:t>
+      </w:r>
+      <w:r>
+        <w:rPr>
+          <w:rFonts w:ascii="Calibri" w:hAnsi="Calibri" w:cs="Calibri"/>
+          <w:color w:val="1E1E1E"/>
+          <w:lang w:val="bg-BG"/>
+        </w:rPr>
+        <w:t xml:space="preserve">стойността му се </w:t>
+      </w:r>
+      <w:r>
+        <w:rPr>
+          <w:rFonts w:ascii="Calibri" w:hAnsi="Calibri" w:cs="Calibri"/>
+          <w:b/>
+          <w:bCs/>
+          <w:color w:val="1E1E1E"/>
+          <w:lang w:val="bg-BG"/>
+        </w:rPr>
+        <w:t>увеличава</w:t>
+      </w:r>
+      <w:r>
+        <w:rPr>
+          <w:rFonts w:ascii="Calibri" w:hAnsi="Calibri" w:cs="Calibri"/>
+          <w:color w:val="1E1E1E"/>
+          <w:lang w:val="bg-BG"/>
+        </w:rPr>
+        <w:t xml:space="preserve"> с </w:t>
+      </w:r>
+      <w:r>
+        <w:rPr>
+          <w:rFonts w:ascii="Calibri" w:hAnsi="Calibri" w:cs="Calibri"/>
+          <w:b/>
+          <w:bCs/>
+          <w:color w:val="1E1E1E"/>
+          <w:lang w:val="bg-BG"/>
+        </w:rPr>
+        <w:t>едно</w:t>
+      </w:r>
+      <w:r>
+        <w:rPr>
+          <w:rFonts w:ascii="Calibri" w:hAnsi="Calibri" w:cs="Calibri"/>
+          <w:color w:val="1E1E1E"/>
+          <w:lang w:val="bg-BG"/>
+        </w:rPr>
+        <w:t xml:space="preserve">. В противен случай, </w:t>
+      </w:r>
+      <w:r>
+        <w:rPr>
+          <w:rFonts w:ascii="Calibri" w:hAnsi="Calibri" w:cs="Calibri"/>
+          <w:b/>
+          <w:bCs/>
+          <w:color w:val="1E1E1E"/>
+          <w:lang w:val="bg-BG"/>
+        </w:rPr>
+        <w:t>числото</w:t>
+      </w:r>
+      <w:r>
+        <w:rPr>
+          <w:rFonts w:ascii="Calibri" w:hAnsi="Calibri" w:cs="Calibri"/>
+          <w:color w:val="1E1E1E"/>
+          <w:lang w:val="bg-BG"/>
+        </w:rPr>
+        <w:t xml:space="preserve"> се </w:t>
+      </w:r>
+      <w:r>
+        <w:rPr>
+          <w:rFonts w:ascii="Calibri" w:hAnsi="Calibri" w:cs="Calibri"/>
+          <w:b/>
+          <w:bCs/>
+          <w:color w:val="1E1E1E"/>
+          <w:lang w:val="bg-BG"/>
+        </w:rPr>
+        <w:t>добавя</w:t>
+      </w:r>
+      <w:r>
+        <w:rPr>
+          <w:rFonts w:ascii="Calibri" w:hAnsi="Calibri" w:cs="Calibri"/>
+          <w:color w:val="1E1E1E"/>
+          <w:lang w:val="bg-BG"/>
+        </w:rPr>
+        <w:t xml:space="preserve"> със </w:t>
+      </w:r>
+      <w:r>
+        <w:rPr>
+          <w:rFonts w:ascii="Calibri" w:hAnsi="Calibri" w:cs="Calibri"/>
+          <w:b/>
+          <w:bCs/>
+          <w:color w:val="1E1E1E"/>
+          <w:lang w:val="bg-BG"/>
+        </w:rPr>
+        <w:t>стойност 1</w:t>
+      </w:r>
+      <w:r>
+        <w:rPr>
+          <w:rFonts w:ascii="Calibri" w:hAnsi="Calibri" w:cs="Calibri"/>
+          <w:color w:val="1E1E1E"/>
+          <w:lang w:val="bg-BG"/>
+        </w:rPr>
+        <w:t>:</w:t>
+      </w:r>
+    </w:p>
+    <w:p>
+      <w:pPr>
+        <w:ind w:left="360" w:firstLine="360"/>
+        <w:rPr>
+          <w:lang w:val="bg-BG"/>
+        </w:rPr>
+      </w:pPr>
+      <w:r>
+        <w:rPr>
+          <w:lang w:val="bg-BG"/>
+        </w:rPr>
+        <w:lastRenderedPageBreak/>
+        <w:drawing>
+          <wp:inline distT="0" distB="0" distL="0" distR="0" wp14:anchorId="41110155" wp14:editId="52F0F88C">
+            <wp:extent cx="2409548" cy="1234159"/>
+            <wp:effectExtent l="19050" t="19050" r="10160" b="23495"/>
+            <wp:docPr id="708598738" name="Картина 1"/>
+            <wp:cNvGraphicFramePr>
+              <a:graphicFrameLocks xmlns:a="http://schemas.openxmlformats.org/drawingml/2006/main" noChangeAspect="1"/>
+            </wp:cNvGraphicFramePr>
+            <a:graphic xmlns:a="http://schemas.openxmlformats.org/drawingml/2006/main">
+              <a:graphicData uri="http://schemas.openxmlformats.org/drawingml/2006/picture">
+                <pic:pic xmlns:pic="http://schemas.openxmlformats.org/drawingml/2006/picture">
+                  <pic:nvPicPr>
+                    <pic:cNvPr id="708598738" name=""/>
+                    <pic:cNvPicPr/>
+                  </pic:nvPicPr>
+                  <pic:blipFill>
+                    <a:blip r:embed="rId12"/>
+                    <a:stretch>
+                      <a:fillRect/>
+                    </a:stretch>
+                  </pic:blipFill>
+                  <pic:spPr>
+                    <a:xfrm>
+                      <a:off x="0" y="0"/>
+                      <a:ext cx="2440393" cy="1249958"/>
+                    </a:xfrm>
+                    <a:prstGeom prst="rect">
+                      <a:avLst/>
+                    </a:prstGeom>
+                    <a:ln>
+                      <a:solidFill>
+                        <a:schemeClr val="bg1">
+                          <a:lumMod val="75000"/>
+                        </a:schemeClr>
+                      </a:solidFill>
+                    </a:ln>
+                  </pic:spPr>
+                </pic:pic>
+              </a:graphicData>
+            </a:graphic>
+          </wp:inline>
+        </w:drawing>
+      </w:r>
+    </w:p>
+    <w:p>
+      <w:pPr>
+        <w:pStyle w:val="ac"/>
+        <w:numPr>
+          <w:ilvl w:val="0"/>
+          <w:numId w:val="50"/>
+        </w:numPr>
+        <w:rPr>
+          <w:lang w:val="bg-BG"/>
+        </w:rPr>
+      </w:pPr>
+      <w:r>
+        <w:rPr>
+          <w:lang w:val="bg-BG"/>
+        </w:rPr>
+        <w:t xml:space="preserve">Накрая отпечатайте числата чрез </w:t>
+      </w:r>
+      <w:r>
+        <w:rPr>
+          <w:b/>
+          <w:bCs/>
+        </w:rPr>
+        <w:t>foreach-</w:t>
+      </w:r>
+      <w:r>
+        <w:rPr>
+          <w:b/>
+          <w:bCs/>
+          <w:lang w:val="bg-BG"/>
+        </w:rPr>
+        <w:t>цикъл</w:t>
+      </w:r>
+      <w:r>
+        <w:rPr>
+          <w:lang w:val="bg-BG"/>
+        </w:rPr>
+        <w:t>:</w:t>
+      </w:r>
+    </w:p>
+    <w:p>
+      <w:pPr>
+        <w:pStyle w:val="ac"/>
+        <w:rPr>
+          <w:lang w:val="bg-BG"/>
+        </w:rPr>
+      </w:pPr>
+      <w:r>
+        <w:rPr>
+          <w:lang w:val="bg-BG"/>
+        </w:rPr>
+        <w:drawing>
+          <wp:inline distT="0" distB="0" distL="0" distR="0" wp14:anchorId="13ECFFC6" wp14:editId="18AB9756">
+            <wp:extent cx="3997578" cy="590730"/>
+            <wp:effectExtent l="19050" t="19050" r="22225" b="19050"/>
+            <wp:docPr id="272481372" name="Картина 1"/>
+            <wp:cNvGraphicFramePr>
+              <a:graphicFrameLocks xmlns:a="http://schemas.openxmlformats.org/drawingml/2006/main" noChangeAspect="1"/>
+            </wp:cNvGraphicFramePr>
+            <a:graphic xmlns:a="http://schemas.openxmlformats.org/drawingml/2006/main">
+              <a:graphicData uri="http://schemas.openxmlformats.org/drawingml/2006/picture">
+                <pic:pic xmlns:pic="http://schemas.openxmlformats.org/drawingml/2006/picture">
+                  <pic:nvPicPr>
+                    <pic:cNvPr id="272481372" name=""/>
+                    <pic:cNvPicPr/>
+                  </pic:nvPicPr>
+                  <pic:blipFill>
+                    <a:blip r:embed="rId13"/>
+                    <a:stretch>
+                      <a:fillRect/>
+                    </a:stretch>
+                  </pic:blipFill>
+                  <pic:spPr>
+                    <a:xfrm>
+                      <a:off x="0" y="0"/>
+                      <a:ext cx="4053715" cy="599026"/>
+                    </a:xfrm>
+                    <a:prstGeom prst="rect">
+                      <a:avLst/>
+                    </a:prstGeom>
+                    <a:ln>
+                      <a:solidFill>
+                        <a:schemeClr val="bg1">
+                          <a:lumMod val="75000"/>
+                        </a:schemeClr>
+                      </a:solidFill>
+                    </a:ln>
+                  </pic:spPr>
+                </pic:pic>
+              </a:graphicData>
+            </a:graphic>
+          </wp:inline>
+        </w:drawing>
+      </w:r>
+    </w:p>
+    <w:p>
+      <w:pPr>
+        <w:pStyle w:val="ac"/>
+        <w:rPr>
+          <w:lang w:val="bg-BG"/>
+        </w:rPr>
+      </w:pPr>
+    </w:p>
+    <w:p>
+      <w:pPr>
         <w:pStyle w:val="2"/>
       </w:pPr>
       <w:r>
@@ -999,31 +1623,6 @@
           </w:p>
         </w:tc>
       </w:tr>
-    </w:tbl>
-    <w:p>
-      <w:pPr>
-        <w:rPr>
-          <w:lang w:val="bg-BG"/>
-        </w:rPr>
-      </w:pPr>
-    </w:p>
-    <w:tbl>
-      <w:tblPr>
-        <w:tblStyle w:val="af"/>
-        <w:tblpPr w:leftFromText="141" w:rightFromText="141" w:horzAnchor="margin" w:tblpY="-13870"/>
-        <w:tblW w:w="5000" w:type="pct"/>
-        <w:tblCellMar>
-          <w:top w:w="85" w:type="dxa"/>
-          <w:left w:w="142" w:type="dxa"/>
-          <w:bottom w:w="85" w:type="dxa"/>
-          <w:right w:w="142" w:type="dxa"/>
-        </w:tblCellMar>
-        <w:tblLook w:val="04A0" w:firstRow="1" w:lastRow="0" w:firstColumn="1" w:lastColumn="0" w:noHBand="0" w:noVBand="1"/>
-      </w:tblPr>
-      <w:tblGrid>
-        <w:gridCol w:w="2979"/>
-        <w:gridCol w:w="7446"/>
-      </w:tblGrid>
       <w:tr>
         <w:trPr>
           <w:trHeight w:val="300"/>
@@ -1045,7 +1644,6 @@
                 <w:rFonts w:ascii="Consolas" w:eastAsia="Consolas" w:hAnsi="Consolas" w:cs="Consolas"/>
                 <w:noProof/>
               </w:rPr>
-              <w:lastRenderedPageBreak/>
               <w:t>5</w:t>
             </w:r>
           </w:p>
@@ -1115,7 +1713,7 @@
           </w:p>
           <w:p>
             <w:pPr>
-              <w:spacing w:before="40" w:after="40" w:line="276" w:lineRule="auto"/>
+              <w:spacing w:before="40" w:after="40"/>
               <w:rPr>
                 <w:rFonts w:ascii="Consolas" w:eastAsia="Consolas" w:hAnsi="Consolas" w:cs="Consolas"/>
                 <w:noProof/>
@@ -1168,7 +1766,7 @@
           </w:p>
           <w:p>
             <w:pPr>
-              <w:spacing w:before="40" w:after="40" w:line="276" w:lineRule="auto"/>
+              <w:spacing w:before="40" w:after="40"/>
               <w:rPr>
                 <w:rFonts w:ascii="Consolas" w:eastAsia="Consolas" w:hAnsi="Consolas" w:cs="Consolas"/>
                 <w:noProof/>
@@ -1187,6 +1785,13 @@
     </w:tbl>
     <w:p>
       <w:pPr>
+        <w:rPr>
+          <w:lang w:val="bg-BG"/>
+        </w:rPr>
+      </w:pPr>
+    </w:p>
+    <w:p>
+      <w:pPr>
         <w:pStyle w:val="3"/>
         <w:rPr>
           <w:lang w:val="bg-BG"/>
@@ -1196,6 +1801,7 @@
         <w:rPr>
           <w:lang w:val="bg-BG"/>
         </w:rPr>
+        <w:lastRenderedPageBreak/>
         <w:t>Насоки</w:t>
       </w:r>
     </w:p>
@@ -1204,7 +1810,7 @@
         <w:pStyle w:val="ac"/>
         <w:numPr>
           <w:ilvl w:val="0"/>
-          <w:numId w:val="46"/>
+          <w:numId w:val="51"/>
         </w:numPr>
         <w:rPr>
           <w:rFonts w:ascii="Calibri" w:eastAsia="Calibri" w:hAnsi="Calibri" w:cs="Calibri"/>
@@ -1218,7 +1824,104 @@
           <w:color w:val="000000" w:themeColor="text1"/>
           <w:lang w:val="bg-BG"/>
         </w:rPr>
-        <w:t xml:space="preserve">Използвайте </w:t>
+        <w:t>Прочетете от входа броя на редовете</w:t>
+      </w:r>
+      <w:r>
+        <w:rPr>
+          <w:rFonts w:ascii="Calibri" w:eastAsia="Calibri" w:hAnsi="Calibri" w:cs="Calibri"/>
+          <w:color w:val="000000" w:themeColor="text1"/>
+          <w:lang w:val="bg-BG"/>
+        </w:rPr>
+        <w:t>:</w:t>
+      </w:r>
+      <w:r>
+        <w:rPr>
+          <w:rFonts w:ascii="Calibri" w:eastAsia="Calibri" w:hAnsi="Calibri" w:cs="Calibri"/>
+          <w:color w:val="000000" w:themeColor="text1"/>
+          <w:lang w:val="bg-BG"/>
+        </w:rPr>
+        <w:t xml:space="preserve"> </w:t>
+      </w:r>
+    </w:p>
+    <w:p>
+      <w:pPr>
+        <w:ind w:left="360" w:firstLine="360"/>
+        <w:rPr>
+          <w:rFonts w:ascii="Calibri" w:eastAsia="Calibri" w:hAnsi="Calibri" w:cs="Calibri"/>
+          <w:color w:val="000000" w:themeColor="text1"/>
+          <w:lang w:val="bg-BG"/>
+        </w:rPr>
+      </w:pPr>
+      <w:r>
+        <w:rPr>
+          <w:rFonts w:ascii="Calibri" w:eastAsia="Calibri" w:hAnsi="Calibri" w:cs="Calibri"/>
+          <w:color w:val="000000" w:themeColor="text1"/>
+          <w:lang w:val="bg-BG"/>
+        </w:rPr>
+        <w:drawing>
+          <wp:inline distT="0" distB="0" distL="0" distR="0" wp14:anchorId="3EDA8362" wp14:editId="47B8A0A6">
+            <wp:extent cx="3649109" cy="1340746"/>
+            <wp:effectExtent l="19050" t="19050" r="27940" b="12065"/>
+            <wp:docPr id="1103393695" name="Картина 1"/>
+            <wp:cNvGraphicFramePr>
+              <a:graphicFrameLocks xmlns:a="http://schemas.openxmlformats.org/drawingml/2006/main" noChangeAspect="1"/>
+            </wp:cNvGraphicFramePr>
+            <a:graphic xmlns:a="http://schemas.openxmlformats.org/drawingml/2006/main">
+              <a:graphicData uri="http://schemas.openxmlformats.org/drawingml/2006/picture">
+                <pic:pic xmlns:pic="http://schemas.openxmlformats.org/drawingml/2006/picture">
+                  <pic:nvPicPr>
+                    <pic:cNvPr id="1103393695" name=""/>
+                    <pic:cNvPicPr/>
+                  </pic:nvPicPr>
+                  <pic:blipFill>
+                    <a:blip r:embed="rId14"/>
+                    <a:stretch>
+                      <a:fillRect/>
+                    </a:stretch>
+                  </pic:blipFill>
+                  <pic:spPr>
+                    <a:xfrm>
+                      <a:off x="0" y="0"/>
+                      <a:ext cx="3692893" cy="1356833"/>
+                    </a:xfrm>
+                    <a:prstGeom prst="rect">
+                      <a:avLst/>
+                    </a:prstGeom>
+                    <a:ln>
+                      <a:solidFill>
+                        <a:schemeClr val="bg1">
+                          <a:lumMod val="75000"/>
+                        </a:schemeClr>
+                      </a:solidFill>
+                    </a:ln>
+                  </pic:spPr>
+                </pic:pic>
+              </a:graphicData>
+            </a:graphic>
+          </wp:inline>
+        </w:drawing>
+      </w:r>
+    </w:p>
+    <w:p>
+      <w:pPr>
+        <w:pStyle w:val="ac"/>
+        <w:numPr>
+          <w:ilvl w:val="0"/>
+          <w:numId w:val="51"/>
+        </w:numPr>
+        <w:rPr>
+          <w:rFonts w:ascii="Calibri" w:eastAsia="Calibri" w:hAnsi="Calibri" w:cs="Calibri"/>
+          <w:color w:val="000000" w:themeColor="text1"/>
+          <w:lang w:val="bg-BG"/>
+        </w:rPr>
+      </w:pPr>
+      <w:r>
+        <w:rPr>
+          <w:rFonts w:ascii="Calibri" w:eastAsia="Calibri" w:hAnsi="Calibri" w:cs="Calibri"/>
+          <w:color w:val="000000" w:themeColor="text1"/>
+          <w:lang w:val="bg-BG"/>
+        </w:rPr>
+        <w:t xml:space="preserve">Създайте </w:t>
       </w:r>
       <w:r>
         <w:rPr>
@@ -1295,13 +1998,80 @@
         </w:rPr>
         <w:t>)</w:t>
       </w:r>
+      <w:r>
+        <w:rPr>
+          <w:rFonts w:ascii="Calibri" w:eastAsia="Calibri" w:hAnsi="Calibri" w:cs="Calibri"/>
+          <w:color w:val="000000" w:themeColor="text1"/>
+          <w:lang w:val="bg-BG"/>
+        </w:rPr>
+        <w:t>:</w:t>
+      </w:r>
+    </w:p>
+    <w:p>
+      <w:pPr>
+        <w:pStyle w:val="ac"/>
+        <w:rPr>
+          <w:rFonts w:ascii="Calibri" w:eastAsia="Calibri" w:hAnsi="Calibri" w:cs="Calibri"/>
+          <w:color w:val="000000" w:themeColor="text1"/>
+          <w:lang w:val="bg-BG"/>
+        </w:rPr>
+      </w:pPr>
+      <w:r>
+        <w:rPr>
+          <w:rFonts w:ascii="Calibri" w:eastAsia="Calibri" w:hAnsi="Calibri" w:cs="Calibri"/>
+          <w:color w:val="000000" w:themeColor="text1"/>
+          <w:lang w:val="bg-BG"/>
+        </w:rPr>
+        <w:drawing>
+          <wp:inline distT="0" distB="0" distL="0" distR="0" wp14:anchorId="1C2709AB" wp14:editId="00B9456D">
+            <wp:extent cx="5920967" cy="231505"/>
+            <wp:effectExtent l="19050" t="19050" r="3810" b="16510"/>
+            <wp:docPr id="1191003560" name="Картина 1"/>
+            <wp:cNvGraphicFramePr>
+              <a:graphicFrameLocks xmlns:a="http://schemas.openxmlformats.org/drawingml/2006/main" noChangeAspect="1"/>
+            </wp:cNvGraphicFramePr>
+            <a:graphic xmlns:a="http://schemas.openxmlformats.org/drawingml/2006/main">
+              <a:graphicData uri="http://schemas.openxmlformats.org/drawingml/2006/picture">
+                <pic:pic xmlns:pic="http://schemas.openxmlformats.org/drawingml/2006/picture">
+                  <pic:nvPicPr>
+                    <pic:cNvPr id="1191003560" name=""/>
+                    <pic:cNvPicPr/>
+                  </pic:nvPicPr>
+                  <pic:blipFill>
+                    <a:blip r:embed="rId15"/>
+                    <a:stretch>
+                      <a:fillRect/>
+                    </a:stretch>
+                  </pic:blipFill>
+                  <pic:spPr>
+                    <a:xfrm>
+                      <a:off x="0" y="0"/>
+                      <a:ext cx="6076766" cy="237597"/>
+                    </a:xfrm>
+                    <a:prstGeom prst="rect">
+                      <a:avLst/>
+                    </a:prstGeom>
+                    <a:ln>
+                      <a:solidFill>
+                        <a:schemeClr val="bg1">
+                          <a:lumMod val="75000"/>
+                        </a:schemeClr>
+                      </a:solidFill>
+                    </a:ln>
+                  </pic:spPr>
+                </pic:pic>
+              </a:graphicData>
+            </a:graphic>
+          </wp:inline>
+        </w:drawing>
+      </w:r>
     </w:p>
     <w:p>
       <w:pPr>
         <w:pStyle w:val="ac"/>
         <w:numPr>
           <w:ilvl w:val="0"/>
-          <w:numId w:val="46"/>
+          <w:numId w:val="51"/>
         </w:numPr>
         <w:rPr>
           <w:rFonts w:ascii="Calibri" w:eastAsia="Calibri" w:hAnsi="Calibri" w:cs="Calibri"/>
@@ -1315,62 +2085,184 @@
           <w:color w:val="000000" w:themeColor="text1"/>
           <w:lang w:val="bg-BG"/>
         </w:rPr>
-        <w:t>Проверете дали името съществува</w:t>
-      </w:r>
-      <w:r>
-        <w:rPr>
-          <w:rFonts w:ascii="Calibri" w:eastAsia="Calibri" w:hAnsi="Calibri" w:cs="Calibri"/>
-          <w:color w:val="000000" w:themeColor="text1"/>
-        </w:rPr>
-        <w:t xml:space="preserve">. </w:t>
-      </w:r>
-      <w:r>
-        <w:rPr>
-          <w:rFonts w:ascii="Calibri" w:eastAsia="Calibri" w:hAnsi="Calibri" w:cs="Calibri"/>
-          <w:color w:val="000000" w:themeColor="text1"/>
-          <w:lang w:val="bg-BG"/>
-        </w:rPr>
-        <w:t>Ако липсва</w:t>
-      </w:r>
-      <w:r>
-        <w:rPr>
-          <w:rFonts w:ascii="Calibri" w:eastAsia="Calibri" w:hAnsi="Calibri" w:cs="Calibri"/>
-          <w:color w:val="000000" w:themeColor="text1"/>
-        </w:rPr>
-        <w:t xml:space="preserve">, </w:t>
-      </w:r>
-      <w:r>
-        <w:rPr>
-          <w:rFonts w:ascii="Calibri" w:eastAsia="Calibri" w:hAnsi="Calibri" w:cs="Calibri"/>
-          <w:color w:val="000000" w:themeColor="text1"/>
-          <w:lang w:val="bg-BG"/>
-        </w:rPr>
-        <w:t xml:space="preserve">го </w:t>
-      </w:r>
-      <w:r>
-        <w:rPr>
-          <w:rFonts w:ascii="Calibri" w:eastAsia="Calibri" w:hAnsi="Calibri" w:cs="Calibri"/>
+        <w:t xml:space="preserve">След това създайте </w:t>
+      </w:r>
+      <w:r>
+        <w:rPr>
+          <w:rFonts w:ascii="Consolas" w:eastAsia="Calibri" w:hAnsi="Consolas" w:cs="Calibri"/>
           <w:b/>
           <w:bCs/>
           <w:color w:val="000000" w:themeColor="text1"/>
-          <w:lang w:val="bg-BG"/>
-        </w:rPr>
-        <w:t>добавете</w:t>
-      </w:r>
-      <w:r>
-        <w:rPr>
-          <w:rFonts w:ascii="Calibri" w:eastAsia="Calibri" w:hAnsi="Calibri" w:cs="Calibri"/>
-          <w:color w:val="000000" w:themeColor="text1"/>
-          <w:lang w:val="bg-BG"/>
-        </w:rPr>
-        <w:t xml:space="preserve"> в речника</w:t>
-      </w:r>
-      <w:r>
-        <w:rPr>
-          <w:rFonts w:ascii="Calibri" w:eastAsia="Calibri" w:hAnsi="Calibri" w:cs="Calibri"/>
-          <w:color w:val="000000" w:themeColor="text1"/>
-        </w:rPr>
-        <w:t>.</w:t>
+        </w:rPr>
+        <w:t>for</w:t>
+      </w:r>
+      <w:r>
+        <w:rPr>
+          <w:rFonts w:ascii="Calibri" w:eastAsia="Calibri" w:hAnsi="Calibri" w:cs="Calibri"/>
+          <w:b/>
+          <w:bCs/>
+          <w:color w:val="000000" w:themeColor="text1"/>
+        </w:rPr>
+        <w:t>-</w:t>
+      </w:r>
+      <w:r>
+        <w:rPr>
+          <w:rFonts w:ascii="Calibri" w:eastAsia="Calibri" w:hAnsi="Calibri" w:cs="Calibri"/>
+          <w:b/>
+          <w:bCs/>
+          <w:color w:val="000000" w:themeColor="text1"/>
+          <w:lang w:val="bg-BG"/>
+        </w:rPr>
+        <w:t>цикъл</w:t>
+      </w:r>
+      <w:r>
+        <w:rPr>
+          <w:rFonts w:ascii="Calibri" w:eastAsia="Calibri" w:hAnsi="Calibri" w:cs="Calibri"/>
+          <w:color w:val="000000" w:themeColor="text1"/>
+          <w:lang w:val="bg-BG"/>
+        </w:rPr>
+        <w:t xml:space="preserve">, който ще обхожда до </w:t>
+      </w:r>
+      <w:r>
+        <w:rPr>
+          <w:rFonts w:ascii="Calibri" w:eastAsia="Calibri" w:hAnsi="Calibri" w:cs="Calibri"/>
+          <w:b/>
+          <w:bCs/>
+          <w:color w:val="000000" w:themeColor="text1"/>
+          <w:lang w:val="bg-BG"/>
+        </w:rPr>
+        <w:t>броя на редовете</w:t>
+      </w:r>
+      <w:r>
+        <w:rPr>
+          <w:rFonts w:ascii="Calibri" w:eastAsia="Calibri" w:hAnsi="Calibri" w:cs="Calibri"/>
+          <w:color w:val="000000" w:themeColor="text1"/>
+          <w:lang w:val="bg-BG"/>
+        </w:rPr>
+        <w:t xml:space="preserve">. В него прочетете входа и го разделете на две </w:t>
+      </w:r>
+      <w:r>
+        <w:rPr>
+          <w:rFonts w:ascii="Calibri" w:eastAsia="Calibri" w:hAnsi="Calibri" w:cs="Calibri"/>
+          <w:b/>
+          <w:bCs/>
+          <w:color w:val="000000" w:themeColor="text1"/>
+          <w:lang w:val="bg-BG"/>
+        </w:rPr>
+        <w:t>променливи</w:t>
+      </w:r>
+      <w:r>
+        <w:rPr>
+          <w:rFonts w:ascii="Calibri" w:eastAsia="Calibri" w:hAnsi="Calibri" w:cs="Calibri"/>
+          <w:b/>
+          <w:bCs/>
+          <w:color w:val="000000" w:themeColor="text1"/>
+          <w:lang w:val="bg-BG"/>
+        </w:rPr>
+        <w:t xml:space="preserve"> </w:t>
+      </w:r>
+      <w:r>
+        <w:rPr>
+          <w:rFonts w:ascii="Calibri" w:eastAsia="Calibri" w:hAnsi="Calibri" w:cs="Calibri"/>
+          <w:color w:val="000000" w:themeColor="text1"/>
+          <w:lang w:val="bg-BG"/>
+        </w:rPr>
+        <w:t xml:space="preserve">- </w:t>
+      </w:r>
+      <w:r>
+        <w:rPr>
+          <w:rFonts w:ascii="Calibri" w:eastAsia="Calibri" w:hAnsi="Calibri" w:cs="Calibri"/>
+          <w:b/>
+          <w:bCs/>
+          <w:color w:val="000000" w:themeColor="text1"/>
+          <w:lang w:val="bg-BG"/>
+        </w:rPr>
+        <w:t>име</w:t>
+      </w:r>
+      <w:r>
+        <w:rPr>
+          <w:rFonts w:ascii="Calibri" w:eastAsia="Calibri" w:hAnsi="Calibri" w:cs="Calibri"/>
+          <w:color w:val="000000" w:themeColor="text1"/>
+          <w:lang w:val="bg-BG"/>
+        </w:rPr>
+        <w:t xml:space="preserve"> и </w:t>
+      </w:r>
+      <w:r>
+        <w:rPr>
+          <w:rFonts w:ascii="Calibri" w:eastAsia="Calibri" w:hAnsi="Calibri" w:cs="Calibri"/>
+          <w:b/>
+          <w:bCs/>
+          <w:color w:val="000000" w:themeColor="text1"/>
+          <w:lang w:val="bg-BG"/>
+        </w:rPr>
+        <w:t>оценка</w:t>
+      </w:r>
+      <w:r>
+        <w:rPr>
+          <w:rFonts w:ascii="Calibri" w:eastAsia="Calibri" w:hAnsi="Calibri" w:cs="Calibri"/>
+          <w:color w:val="000000" w:themeColor="text1"/>
+          <w:lang w:val="bg-BG"/>
+        </w:rPr>
+        <w:t>:</w:t>
+      </w:r>
+    </w:p>
+    <w:p>
+      <w:pPr>
+        <w:pStyle w:val="ac"/>
+        <w:rPr>
+          <w:rFonts w:ascii="Calibri" w:eastAsia="Calibri" w:hAnsi="Calibri" w:cs="Calibri"/>
+          <w:color w:val="000000" w:themeColor="text1"/>
+          <w:lang w:val="bg-BG"/>
+        </w:rPr>
+      </w:pPr>
+      <w:r>
+        <w:rPr>
+          <w:rFonts w:ascii="Calibri" w:eastAsia="Calibri" w:hAnsi="Calibri" w:cs="Calibri"/>
+          <w:color w:val="000000" w:themeColor="text1"/>
+          <w:lang w:val="bg-BG"/>
+        </w:rPr>
+        <w:drawing>
+          <wp:inline distT="0" distB="0" distL="0" distR="0" wp14:anchorId="3BB9DFC9" wp14:editId="1D8395A7">
+            <wp:extent cx="2851818" cy="1244852"/>
+            <wp:effectExtent l="19050" t="19050" r="24765" b="12700"/>
+            <wp:docPr id="569082819" name="Картина 1"/>
+            <wp:cNvGraphicFramePr>
+              <a:graphicFrameLocks xmlns:a="http://schemas.openxmlformats.org/drawingml/2006/main" noChangeAspect="1"/>
+            </wp:cNvGraphicFramePr>
+            <a:graphic xmlns:a="http://schemas.openxmlformats.org/drawingml/2006/main">
+              <a:graphicData uri="http://schemas.openxmlformats.org/drawingml/2006/picture">
+                <pic:pic xmlns:pic="http://schemas.openxmlformats.org/drawingml/2006/picture">
+                  <pic:nvPicPr>
+                    <pic:cNvPr id="569082819" name=""/>
+                    <pic:cNvPicPr/>
+                  </pic:nvPicPr>
+                  <pic:blipFill>
+                    <a:blip r:embed="rId16"/>
+                    <a:stretch>
+                      <a:fillRect/>
+                    </a:stretch>
+                  </pic:blipFill>
+                  <pic:spPr>
+                    <a:xfrm>
+                      <a:off x="0" y="0"/>
+                      <a:ext cx="2873315" cy="1254236"/>
+                    </a:xfrm>
+                    <a:prstGeom prst="rect">
+                      <a:avLst/>
+                    </a:prstGeom>
+                    <a:ln>
+                      <a:solidFill>
+                        <a:schemeClr val="bg1">
+                          <a:lumMod val="75000"/>
+                        </a:schemeClr>
+                      </a:solidFill>
+                    </a:ln>
+                  </pic:spPr>
+                </pic:pic>
+              </a:graphicData>
+            </a:graphic>
+          </wp:inline>
+        </w:drawing>
       </w:r>
     </w:p>
     <w:p>
@@ -1378,7 +2270,7 @@
         <w:pStyle w:val="ac"/>
         <w:numPr>
           <w:ilvl w:val="0"/>
-          <w:numId w:val="46"/>
+          <w:numId w:val="51"/>
         </w:numPr>
         <w:rPr>
           <w:rFonts w:ascii="Calibri" w:eastAsia="Calibri" w:hAnsi="Calibri" w:cs="Calibri"/>
@@ -1392,29 +2284,218 @@
           <w:color w:val="000000" w:themeColor="text1"/>
           <w:lang w:val="bg-BG"/>
         </w:rPr>
-        <w:t>Преминете през всички ключ</w:t>
-      </w:r>
-      <w:r>
-        <w:rPr>
-          <w:rFonts w:ascii="Calibri" w:eastAsia="Calibri" w:hAnsi="Calibri" w:cs="Calibri"/>
-          <w:color w:val="000000" w:themeColor="text1"/>
-        </w:rPr>
-        <w:t>-</w:t>
-      </w:r>
-      <w:r>
-        <w:rPr>
-          <w:rFonts w:ascii="Calibri" w:eastAsia="Calibri" w:hAnsi="Calibri" w:cs="Calibri"/>
-          <w:color w:val="000000" w:themeColor="text1"/>
-          <w:lang w:val="bg-BG"/>
-        </w:rPr>
-        <w:t>стойност двойки в речника за да отпечатате резултата</w:t>
-      </w:r>
-      <w:r>
-        <w:rPr>
-          <w:rFonts w:ascii="Calibri" w:eastAsia="Calibri" w:hAnsi="Calibri" w:cs="Calibri"/>
-          <w:color w:val="000000" w:themeColor="text1"/>
-        </w:rPr>
-        <w:t>.</w:t>
+        <w:t xml:space="preserve">Добавете проверка дали името на </w:t>
+      </w:r>
+      <w:r>
+        <w:rPr>
+          <w:rFonts w:ascii="Calibri" w:eastAsia="Calibri" w:hAnsi="Calibri" w:cs="Calibri"/>
+          <w:b/>
+          <w:bCs/>
+          <w:color w:val="000000" w:themeColor="text1"/>
+          <w:lang w:val="bg-BG"/>
+        </w:rPr>
+        <w:t>ученика</w:t>
+      </w:r>
+      <w:r>
+        <w:rPr>
+          <w:rFonts w:ascii="Calibri" w:eastAsia="Calibri" w:hAnsi="Calibri" w:cs="Calibri"/>
+          <w:color w:val="000000" w:themeColor="text1"/>
+          <w:lang w:val="bg-BG"/>
+        </w:rPr>
+        <w:t xml:space="preserve"> </w:t>
+      </w:r>
+      <w:r>
+        <w:rPr>
+          <w:rFonts w:ascii="Calibri" w:eastAsia="Calibri" w:hAnsi="Calibri" w:cs="Calibri"/>
+          <w:b/>
+          <w:bCs/>
+          <w:color w:val="000000" w:themeColor="text1"/>
+          <w:lang w:val="bg-BG"/>
+        </w:rPr>
+        <w:t>съществува</w:t>
+      </w:r>
+      <w:r>
+        <w:rPr>
+          <w:rFonts w:ascii="Calibri" w:eastAsia="Calibri" w:hAnsi="Calibri" w:cs="Calibri"/>
+          <w:color w:val="000000" w:themeColor="text1"/>
+          <w:lang w:val="bg-BG"/>
+        </w:rPr>
+        <w:t xml:space="preserve">. Ако е така, добавете </w:t>
+      </w:r>
+      <w:r>
+        <w:rPr>
+          <w:rFonts w:ascii="Calibri" w:eastAsia="Calibri" w:hAnsi="Calibri" w:cs="Calibri"/>
+          <w:b/>
+          <w:bCs/>
+          <w:color w:val="000000" w:themeColor="text1"/>
+          <w:lang w:val="bg-BG"/>
+        </w:rPr>
+        <w:t>неговата</w:t>
+      </w:r>
+      <w:r>
+        <w:rPr>
+          <w:rFonts w:ascii="Calibri" w:eastAsia="Calibri" w:hAnsi="Calibri" w:cs="Calibri"/>
+          <w:color w:val="000000" w:themeColor="text1"/>
+          <w:lang w:val="bg-BG"/>
+        </w:rPr>
+        <w:t xml:space="preserve"> </w:t>
+      </w:r>
+      <w:r>
+        <w:rPr>
+          <w:rFonts w:ascii="Calibri" w:eastAsia="Calibri" w:hAnsi="Calibri" w:cs="Calibri"/>
+          <w:b/>
+          <w:bCs/>
+          <w:color w:val="000000" w:themeColor="text1"/>
+          <w:lang w:val="bg-BG"/>
+        </w:rPr>
+        <w:t>оценка</w:t>
+      </w:r>
+      <w:r>
+        <w:rPr>
+          <w:rFonts w:ascii="Calibri" w:eastAsia="Calibri" w:hAnsi="Calibri" w:cs="Calibri"/>
+          <w:color w:val="000000" w:themeColor="text1"/>
+          <w:lang w:val="bg-BG"/>
+        </w:rPr>
+        <w:t xml:space="preserve">. В противен случай, трябва да </w:t>
+      </w:r>
+      <w:r>
+        <w:rPr>
+          <w:rFonts w:ascii="Calibri" w:eastAsia="Calibri" w:hAnsi="Calibri" w:cs="Calibri"/>
+          <w:b/>
+          <w:bCs/>
+          <w:color w:val="000000" w:themeColor="text1"/>
+          <w:lang w:val="bg-BG"/>
+        </w:rPr>
+        <w:t>добавите</w:t>
+      </w:r>
+      <w:r>
+        <w:rPr>
+          <w:rFonts w:ascii="Calibri" w:eastAsia="Calibri" w:hAnsi="Calibri" w:cs="Calibri"/>
+          <w:color w:val="000000" w:themeColor="text1"/>
+          <w:lang w:val="bg-BG"/>
+        </w:rPr>
+        <w:t xml:space="preserve"> </w:t>
+      </w:r>
+      <w:r>
+        <w:rPr>
+          <w:rFonts w:ascii="Calibri" w:eastAsia="Calibri" w:hAnsi="Calibri" w:cs="Calibri"/>
+          <w:b/>
+          <w:bCs/>
+          <w:color w:val="000000" w:themeColor="text1"/>
+          <w:lang w:val="bg-BG"/>
+        </w:rPr>
+        <w:t>ученика</w:t>
+      </w:r>
+      <w:r>
+        <w:rPr>
+          <w:rFonts w:ascii="Calibri" w:eastAsia="Calibri" w:hAnsi="Calibri" w:cs="Calibri"/>
+          <w:color w:val="000000" w:themeColor="text1"/>
+          <w:lang w:val="bg-BG"/>
+        </w:rPr>
+        <w:t xml:space="preserve"> </w:t>
+      </w:r>
+      <w:r>
+        <w:rPr>
+          <w:rFonts w:ascii="Calibri" w:eastAsia="Calibri" w:hAnsi="Calibri" w:cs="Calibri"/>
+          <w:color w:val="000000" w:themeColor="text1"/>
+          <w:lang w:val="bg-BG"/>
+        </w:rPr>
+        <w:t xml:space="preserve">и да сложите като стойност </w:t>
+      </w:r>
+      <w:r>
+        <w:rPr>
+          <w:rFonts w:ascii="Calibri" w:eastAsia="Calibri" w:hAnsi="Calibri" w:cs="Calibri"/>
+          <w:b/>
+          <w:bCs/>
+          <w:color w:val="000000" w:themeColor="text1"/>
+          <w:lang w:val="bg-BG"/>
+        </w:rPr>
+        <w:t>нов списък</w:t>
+      </w:r>
+      <w:r>
+        <w:rPr>
+          <w:rFonts w:ascii="Calibri" w:eastAsia="Calibri" w:hAnsi="Calibri" w:cs="Calibri"/>
+          <w:color w:val="000000" w:themeColor="text1"/>
+          <w:lang w:val="bg-BG"/>
+        </w:rPr>
+        <w:t xml:space="preserve"> с </w:t>
+      </w:r>
+      <w:r>
+        <w:rPr>
+          <w:rFonts w:ascii="Calibri" w:eastAsia="Calibri" w:hAnsi="Calibri" w:cs="Calibri"/>
+          <w:b/>
+          <w:bCs/>
+          <w:color w:val="000000" w:themeColor="text1"/>
+          <w:lang w:val="bg-BG"/>
+        </w:rPr>
+        <w:t>една оценка</w:t>
+      </w:r>
+      <w:r>
+        <w:rPr>
+          <w:rFonts w:ascii="Calibri" w:eastAsia="Calibri" w:hAnsi="Calibri" w:cs="Calibri"/>
+          <w:color w:val="000000" w:themeColor="text1"/>
+          <w:lang w:val="bg-BG"/>
+        </w:rPr>
+        <w:t>:</w:t>
+      </w:r>
+    </w:p>
+    <w:p>
+      <w:pPr>
+        <w:pStyle w:val="ac"/>
+        <w:rPr>
+          <w:rFonts w:ascii="Calibri" w:eastAsia="Calibri" w:hAnsi="Calibri" w:cs="Calibri"/>
+          <w:color w:val="000000" w:themeColor="text1"/>
+          <w:lang w:val="bg-BG"/>
+        </w:rPr>
+      </w:pPr>
+      <w:r>
+        <w:rPr>
+          <w:rFonts w:ascii="Calibri" w:eastAsia="Calibri" w:hAnsi="Calibri" w:cs="Calibri"/>
+          <w:color w:val="000000" w:themeColor="text1"/>
+          <w:lang w:val="bg-BG"/>
+        </w:rPr>
+        <w:drawing>
+          <wp:inline distT="0" distB="0" distL="0" distR="0" wp14:anchorId="317E3C2E" wp14:editId="73EBFD79">
+            <wp:extent cx="3028623" cy="1358019"/>
+            <wp:effectExtent l="19050" t="19050" r="19685" b="13970"/>
+            <wp:docPr id="1386470862" name="Картина 1"/>
+            <wp:cNvGraphicFramePr>
+              <a:graphicFrameLocks xmlns:a="http://schemas.openxmlformats.org/drawingml/2006/main" noChangeAspect="1"/>
+            </wp:cNvGraphicFramePr>
+            <a:graphic xmlns:a="http://schemas.openxmlformats.org/drawingml/2006/main">
+              <a:graphicData uri="http://schemas.openxmlformats.org/drawingml/2006/picture">
+                <pic:pic xmlns:pic="http://schemas.openxmlformats.org/drawingml/2006/picture">
+                  <pic:nvPicPr>
+                    <pic:cNvPr id="1386470862" name=""/>
+                    <pic:cNvPicPr/>
+                  </pic:nvPicPr>
+                  <pic:blipFill>
+                    <a:blip r:embed="rId17"/>
+                    <a:stretch>
+                      <a:fillRect/>
+                    </a:stretch>
+                  </pic:blipFill>
+                  <pic:spPr>
+                    <a:xfrm>
+                      <a:off x="0" y="0"/>
+                      <a:ext cx="3043735" cy="1364795"/>
+                    </a:xfrm>
+                    <a:prstGeom prst="rect">
+                      <a:avLst/>
+                    </a:prstGeom>
+                    <a:ln>
+                      <a:solidFill>
+                        <a:schemeClr val="bg1">
+                          <a:lumMod val="75000"/>
+                        </a:schemeClr>
+                      </a:solidFill>
+                    </a:ln>
+                  </pic:spPr>
+                </pic:pic>
+              </a:graphicData>
+            </a:graphic>
+          </wp:inline>
+        </w:drawing>
       </w:r>
     </w:p>
     <w:p>
@@ -1422,7 +2503,7 @@
         <w:pStyle w:val="ac"/>
         <w:numPr>
           <w:ilvl w:val="0"/>
-          <w:numId w:val="46"/>
+          <w:numId w:val="51"/>
         </w:numPr>
         <w:rPr>
           <w:rFonts w:ascii="Calibri" w:eastAsia="Calibri" w:hAnsi="Calibri" w:cs="Calibri"/>
@@ -1436,11 +2517,22 @@
           <w:color w:val="000000" w:themeColor="text1"/>
           <w:lang w:val="bg-BG"/>
         </w:rPr>
-        <w:t>За да пресметнете по</w:t>
-      </w:r>
-      <w:r>
-        <w:rPr>
-          <w:rFonts w:ascii="Calibri" w:eastAsia="Calibri" w:hAnsi="Calibri" w:cs="Calibri"/>
+        <w:t xml:space="preserve">Създайте </w:t>
+      </w:r>
+      <w:r>
+        <w:rPr>
+          <w:rFonts w:ascii="Consolas" w:eastAsia="Calibri" w:hAnsi="Consolas" w:cs="Calibri"/>
+          <w:b/>
+          <w:bCs/>
+          <w:color w:val="000000" w:themeColor="text1"/>
+        </w:rPr>
+        <w:t>foreach</w:t>
+      </w:r>
+      <w:r>
+        <w:rPr>
+          <w:rFonts w:ascii="Calibri" w:eastAsia="Calibri" w:hAnsi="Calibri" w:cs="Calibri"/>
+          <w:b/>
+          <w:bCs/>
           <w:color w:val="000000" w:themeColor="text1"/>
         </w:rPr>
         <w:t>-</w:t>
@@ -1448,25 +2540,154 @@
       <w:r>
         <w:rPr>
           <w:rFonts w:ascii="Calibri" w:eastAsia="Calibri" w:hAnsi="Calibri" w:cs="Calibri"/>
-          <w:color w:val="000000" w:themeColor="text1"/>
-          <w:lang w:val="bg-BG"/>
-        </w:rPr>
-        <w:t>бързо средноаритметичен успех</w:t>
-      </w:r>
-      <w:r>
-        <w:rPr>
-          <w:rFonts w:ascii="Calibri" w:eastAsia="Calibri" w:hAnsi="Calibri" w:cs="Calibri"/>
-          <w:color w:val="000000" w:themeColor="text1"/>
-        </w:rPr>
-        <w:t xml:space="preserve">, </w:t>
-      </w:r>
-      <w:r>
-        <w:rPr>
-          <w:rFonts w:ascii="Calibri" w:eastAsia="Calibri" w:hAnsi="Calibri" w:cs="Calibri"/>
-          <w:color w:val="000000" w:themeColor="text1"/>
-          <w:lang w:val="bg-BG"/>
-        </w:rPr>
-        <w:t xml:space="preserve">може да използвате </w:t>
+          <w:b/>
+          <w:bCs/>
+          <w:color w:val="000000" w:themeColor="text1"/>
+          <w:lang w:val="bg-BG"/>
+        </w:rPr>
+        <w:t>цикъл</w:t>
+      </w:r>
+      <w:r>
+        <w:rPr>
+          <w:rFonts w:ascii="Calibri" w:eastAsia="Calibri" w:hAnsi="Calibri" w:cs="Calibri"/>
+          <w:color w:val="000000" w:themeColor="text1"/>
+          <w:lang w:val="bg-BG"/>
+        </w:rPr>
+        <w:t>, който ще обхожда всички ученици</w:t>
+      </w:r>
+      <w:r>
+        <w:rPr>
+          <w:rFonts w:ascii="Calibri" w:eastAsia="Calibri" w:hAnsi="Calibri" w:cs="Calibri"/>
+          <w:color w:val="000000" w:themeColor="text1"/>
+          <w:lang w:val="bg-BG"/>
+        </w:rPr>
+        <w:t>:</w:t>
+      </w:r>
+    </w:p>
+    <w:p>
+      <w:pPr>
+        <w:pStyle w:val="ac"/>
+        <w:rPr>
+          <w:rFonts w:ascii="Calibri" w:eastAsia="Calibri" w:hAnsi="Calibri" w:cs="Calibri"/>
+          <w:color w:val="000000" w:themeColor="text1"/>
+          <w:lang w:val="bg-BG"/>
+        </w:rPr>
+      </w:pPr>
+      <w:r>
+        <w:rPr>
+          <w:rFonts w:ascii="Calibri" w:eastAsia="Calibri" w:hAnsi="Calibri" w:cs="Calibri"/>
+          <w:noProof/>
+          <w:color w:val="000000" w:themeColor="text1"/>
+          <w:lang w:val="bg-BG"/>
+        </w:rPr>
+        <w:drawing>
+          <wp:inline distT="0" distB="0" distL="0" distR="0" wp14:anchorId="56D70B67" wp14:editId="731FD071">
+            <wp:extent cx="2857500" cy="669662"/>
+            <wp:effectExtent l="19050" t="19050" r="19050" b="16510"/>
+            <wp:docPr id="1650825316" name="Картина 1"/>
+            <wp:cNvGraphicFramePr>
+              <a:graphicFrameLocks xmlns:a="http://schemas.openxmlformats.org/drawingml/2006/main" noChangeAspect="1"/>
+            </wp:cNvGraphicFramePr>
+            <a:graphic xmlns:a="http://schemas.openxmlformats.org/drawingml/2006/main">
+              <a:graphicData uri="http://schemas.openxmlformats.org/drawingml/2006/picture">
+                <pic:pic xmlns:pic="http://schemas.openxmlformats.org/drawingml/2006/picture">
+                  <pic:nvPicPr>
+                    <pic:cNvPr id="1650825316" name=""/>
+                    <pic:cNvPicPr/>
+                  </pic:nvPicPr>
+                  <pic:blipFill>
+                    <a:blip r:embed="rId18"/>
+                    <a:stretch>
+                      <a:fillRect/>
+                    </a:stretch>
+                  </pic:blipFill>
+                  <pic:spPr>
+                    <a:xfrm>
+                      <a:off x="0" y="0"/>
+                      <a:ext cx="2885157" cy="676144"/>
+                    </a:xfrm>
+                    <a:prstGeom prst="rect">
+                      <a:avLst/>
+                    </a:prstGeom>
+                    <a:ln>
+                      <a:solidFill>
+                        <a:schemeClr val="bg1">
+                          <a:lumMod val="75000"/>
+                        </a:schemeClr>
+                      </a:solidFill>
+                    </a:ln>
+                  </pic:spPr>
+                </pic:pic>
+              </a:graphicData>
+            </a:graphic>
+          </wp:inline>
+        </w:drawing>
+      </w:r>
+    </w:p>
+    <w:p>
+      <w:pPr>
+        <w:pStyle w:val="ac"/>
+        <w:numPr>
+          <w:ilvl w:val="0"/>
+          <w:numId w:val="51"/>
+        </w:numPr>
+        <w:rPr>
+          <w:rFonts w:ascii="Calibri" w:eastAsia="Calibri" w:hAnsi="Calibri" w:cs="Calibri"/>
+          <w:color w:val="000000" w:themeColor="text1"/>
+          <w:lang w:val="bg-BG"/>
+        </w:rPr>
+      </w:pPr>
+      <w:r>
+        <w:rPr>
+          <w:rFonts w:ascii="Calibri" w:eastAsia="Calibri" w:hAnsi="Calibri" w:cs="Calibri"/>
+          <w:color w:val="000000" w:themeColor="text1"/>
+          <w:lang w:val="bg-BG"/>
+        </w:rPr>
+        <w:t xml:space="preserve">В </w:t>
+      </w:r>
+      <w:r>
+        <w:rPr>
+          <w:rFonts w:ascii="Calibri" w:eastAsia="Calibri" w:hAnsi="Calibri" w:cs="Calibri"/>
+          <w:color w:val="000000" w:themeColor="text1"/>
+          <w:lang w:val="bg-BG"/>
+        </w:rPr>
+        <w:t xml:space="preserve">него създайте </w:t>
+      </w:r>
+      <w:r>
+        <w:rPr>
+          <w:rFonts w:ascii="Calibri" w:eastAsia="Calibri" w:hAnsi="Calibri" w:cs="Calibri"/>
+          <w:b/>
+          <w:bCs/>
+          <w:color w:val="000000" w:themeColor="text1"/>
+          <w:lang w:val="bg-BG"/>
+        </w:rPr>
+        <w:t>променлива</w:t>
+      </w:r>
+      <w:r>
+        <w:rPr>
+          <w:rFonts w:ascii="Calibri" w:eastAsia="Calibri" w:hAnsi="Calibri" w:cs="Calibri"/>
+          <w:color w:val="000000" w:themeColor="text1"/>
+          <w:lang w:val="bg-BG"/>
+        </w:rPr>
+        <w:t xml:space="preserve">, която ще </w:t>
+      </w:r>
+      <w:r>
+        <w:rPr>
+          <w:rFonts w:ascii="Calibri" w:eastAsia="Calibri" w:hAnsi="Calibri" w:cs="Calibri"/>
+          <w:b/>
+          <w:bCs/>
+          <w:color w:val="000000" w:themeColor="text1"/>
+          <w:lang w:val="bg-BG"/>
+        </w:rPr>
+        <w:t>пресмята</w:t>
+      </w:r>
+      <w:r>
+        <w:rPr>
+          <w:rFonts w:ascii="Calibri" w:eastAsia="Calibri" w:hAnsi="Calibri" w:cs="Calibri"/>
+          <w:color w:val="000000" w:themeColor="text1"/>
+          <w:lang w:val="bg-BG"/>
+        </w:rPr>
+        <w:t xml:space="preserve"> средния успех на ученика чрез метода </w:t>
       </w:r>
       <w:r>
         <w:rPr>
@@ -1475,14 +2696,217 @@
           <w:bCs/>
           <w:color w:val="000000" w:themeColor="text1"/>
         </w:rPr>
-        <w:t>.Average().</w:t>
+        <w:t>.Average()</w:t>
+      </w:r>
+      <w:r>
+        <w:rPr>
+          <w:rFonts w:ascii="Calibri" w:eastAsia="Calibri" w:hAnsi="Calibri" w:cs="Calibri"/>
+          <w:color w:val="000000" w:themeColor="text1"/>
+          <w:lang w:val="bg-BG"/>
+        </w:rPr>
+        <w:t>:</w:t>
       </w:r>
     </w:p>
     <w:p>
       <w:pPr>
+        <w:pStyle w:val="ac"/>
+        <w:rPr>
+          <w:rFonts w:ascii="Calibri" w:eastAsia="Calibri" w:hAnsi="Calibri" w:cs="Calibri"/>
+          <w:color w:val="000000" w:themeColor="text1"/>
+          <w:lang w:val="bg-BG"/>
+        </w:rPr>
+      </w:pPr>
+      <w:r>
+        <w:rPr>
+          <w:rFonts w:ascii="Calibri" w:eastAsia="Calibri" w:hAnsi="Calibri" w:cs="Calibri"/>
+          <w:color w:val="000000" w:themeColor="text1"/>
+          <w:lang w:val="bg-BG"/>
+        </w:rPr>
+        <w:drawing>
+          <wp:inline distT="0" distB="0" distL="0" distR="0" wp14:anchorId="65CF9BDD" wp14:editId="47D0E49E">
+            <wp:extent cx="3743608" cy="228886"/>
+            <wp:effectExtent l="19050" t="19050" r="9525" b="19050"/>
+            <wp:docPr id="1904648294" name="Картина 1"/>
+            <wp:cNvGraphicFramePr>
+              <a:graphicFrameLocks xmlns:a="http://schemas.openxmlformats.org/drawingml/2006/main" noChangeAspect="1"/>
+            </wp:cNvGraphicFramePr>
+            <a:graphic xmlns:a="http://schemas.openxmlformats.org/drawingml/2006/main">
+              <a:graphicData uri="http://schemas.openxmlformats.org/drawingml/2006/picture">
+                <pic:pic xmlns:pic="http://schemas.openxmlformats.org/drawingml/2006/picture">
+                  <pic:nvPicPr>
+                    <pic:cNvPr id="1904648294" name=""/>
+                    <pic:cNvPicPr/>
+                  </pic:nvPicPr>
+                  <pic:blipFill>
+                    <a:blip r:embed="rId19"/>
+                    <a:stretch>
+                      <a:fillRect/>
+                    </a:stretch>
+                  </pic:blipFill>
+                  <pic:spPr>
+                    <a:xfrm>
+                      <a:off x="0" y="0"/>
+                      <a:ext cx="3896185" cy="238215"/>
+                    </a:xfrm>
+                    <a:prstGeom prst="rect">
+                      <a:avLst/>
+                    </a:prstGeom>
+                    <a:ln>
+                      <a:solidFill>
+                        <a:schemeClr val="bg1">
+                          <a:lumMod val="75000"/>
+                        </a:schemeClr>
+                      </a:solidFill>
+                    </a:ln>
+                  </pic:spPr>
+                </pic:pic>
+              </a:graphicData>
+            </a:graphic>
+          </wp:inline>
+        </w:drawing>
+      </w:r>
+    </w:p>
+    <w:p>
+      <w:pPr>
+        <w:pStyle w:val="ac"/>
+        <w:numPr>
+          <w:ilvl w:val="0"/>
+          <w:numId w:val="51"/>
+        </w:numPr>
+        <w:rPr>
+          <w:rFonts w:ascii="Calibri" w:eastAsia="Calibri" w:hAnsi="Calibri" w:cs="Calibri"/>
+          <w:color w:val="000000" w:themeColor="text1"/>
+          <w:lang w:val="bg-BG"/>
+        </w:rPr>
+      </w:pPr>
+      <w:r>
+        <w:rPr>
+          <w:rFonts w:ascii="Calibri" w:eastAsia="Calibri" w:hAnsi="Calibri" w:cs="Calibri"/>
+          <w:color w:val="000000" w:themeColor="text1"/>
+          <w:lang w:val="bg-BG"/>
+        </w:rPr>
+        <w:t xml:space="preserve">Накрая </w:t>
+      </w:r>
+      <w:r>
+        <w:rPr>
+          <w:rFonts w:ascii="Calibri" w:eastAsia="Calibri" w:hAnsi="Calibri" w:cs="Calibri"/>
+          <w:b/>
+          <w:bCs/>
+          <w:color w:val="000000" w:themeColor="text1"/>
+          <w:lang w:val="bg-BG"/>
+        </w:rPr>
+        <w:t>отпечатайте</w:t>
+      </w:r>
+      <w:r>
+        <w:rPr>
+          <w:rFonts w:ascii="Calibri" w:eastAsia="Calibri" w:hAnsi="Calibri" w:cs="Calibri"/>
+          <w:color w:val="000000" w:themeColor="text1"/>
+          <w:lang w:val="bg-BG"/>
+        </w:rPr>
+        <w:t xml:space="preserve"> изхода като </w:t>
+      </w:r>
+      <w:r>
+        <w:rPr>
+          <w:rFonts w:ascii="Calibri" w:eastAsia="Calibri" w:hAnsi="Calibri" w:cs="Calibri"/>
+          <w:b/>
+          <w:bCs/>
+          <w:color w:val="000000" w:themeColor="text1"/>
+          <w:lang w:val="bg-BG"/>
+        </w:rPr>
+        <w:t>закръглите</w:t>
+      </w:r>
+      <w:r>
+        <w:rPr>
+          <w:rFonts w:ascii="Calibri" w:eastAsia="Calibri" w:hAnsi="Calibri" w:cs="Calibri"/>
+          <w:color w:val="000000" w:themeColor="text1"/>
+          <w:lang w:val="bg-BG"/>
+        </w:rPr>
+        <w:t xml:space="preserve"> средния успех на ученика </w:t>
+      </w:r>
+      <w:r>
+        <w:rPr>
+          <w:rFonts w:ascii="Calibri" w:eastAsia="Calibri" w:hAnsi="Calibri" w:cs="Calibri"/>
+          <w:b/>
+          <w:bCs/>
+          <w:color w:val="000000" w:themeColor="text1"/>
+          <w:lang w:val="bg-BG"/>
+        </w:rPr>
+        <w:t>до втората десетична запетая</w:t>
+      </w:r>
+      <w:r>
+        <w:rPr>
+          <w:rFonts w:ascii="Calibri" w:eastAsia="Calibri" w:hAnsi="Calibri" w:cs="Calibri"/>
+          <w:color w:val="000000" w:themeColor="text1"/>
+          <w:lang w:val="bg-BG"/>
+        </w:rPr>
+        <w:t>:</w:t>
+      </w:r>
+    </w:p>
+    <w:p>
+      <w:pPr>
+        <w:pStyle w:val="ac"/>
+        <w:rPr>
+          <w:rFonts w:ascii="Calibri" w:eastAsia="Calibri" w:hAnsi="Calibri" w:cs="Calibri"/>
+          <w:color w:val="000000" w:themeColor="text1"/>
+          <w:lang w:val="bg-BG"/>
+        </w:rPr>
+      </w:pPr>
+      <w:r>
+        <w:rPr>
+          <w:rFonts w:ascii="Calibri" w:eastAsia="Calibri" w:hAnsi="Calibri" w:cs="Calibri"/>
+          <w:color w:val="000000" w:themeColor="text1"/>
+          <w:lang w:val="bg-BG"/>
+        </w:rPr>
+        <w:drawing>
+          <wp:inline distT="0" distB="0" distL="0" distR="0" wp14:anchorId="02BB4E6F" wp14:editId="6B1672AD">
+            <wp:extent cx="3604104" cy="1149790"/>
+            <wp:effectExtent l="19050" t="19050" r="15875" b="12700"/>
+            <wp:docPr id="265497497" name="Картина 1"/>
+            <wp:cNvGraphicFramePr>
+              <a:graphicFrameLocks xmlns:a="http://schemas.openxmlformats.org/drawingml/2006/main" noChangeAspect="1"/>
+            </wp:cNvGraphicFramePr>
+            <a:graphic xmlns:a="http://schemas.openxmlformats.org/drawingml/2006/main">
+              <a:graphicData uri="http://schemas.openxmlformats.org/drawingml/2006/picture">
+                <pic:pic xmlns:pic="http://schemas.openxmlformats.org/drawingml/2006/picture">
+                  <pic:nvPicPr>
+                    <pic:cNvPr id="265497497" name=""/>
+                    <pic:cNvPicPr/>
+                  </pic:nvPicPr>
+                  <pic:blipFill>
+                    <a:blip r:embed="rId20"/>
+                    <a:stretch>
+                      <a:fillRect/>
+                    </a:stretch>
+                  </pic:blipFill>
+                  <pic:spPr>
+                    <a:xfrm>
+                      <a:off x="0" y="0"/>
+                      <a:ext cx="3640799" cy="1161496"/>
+                    </a:xfrm>
+                    <a:prstGeom prst="rect">
+                      <a:avLst/>
+                    </a:prstGeom>
+                    <a:ln>
+                      <a:solidFill>
+                        <a:schemeClr val="bg1">
+                          <a:lumMod val="75000"/>
+                        </a:schemeClr>
+                      </a:solidFill>
+                    </a:ln>
+                  </pic:spPr>
+                </pic:pic>
+              </a:graphicData>
+            </a:graphic>
+          </wp:inline>
+        </w:drawing>
+      </w:r>
+    </w:p>
+    <w:p>
+      <w:pPr>
         <w:pStyle w:val="2"/>
       </w:pPr>
       <w:r>
+        <w:lastRenderedPageBreak/>
         <w:t>Хранителен магазин</w:t>
       </w:r>
     </w:p>
@@ -1677,7 +3101,26 @@
           <w:bCs/>
           <w:color w:val="000000" w:themeColor="text1"/>
         </w:rPr>
-        <w:t>}".</w:t>
+        <w:t>}"</w:t>
+      </w:r>
+      <w:r>
+        <w:rPr>
+          <w:rStyle w:val="CodeChar"/>
+          <w:rFonts w:asciiTheme="minorHAnsi" w:eastAsia="Consolas" w:hAnsiTheme="minorHAnsi" w:cstheme="minorHAnsi"/>
+          <w:b w:val="0"/>
+          <w:color w:val="000000" w:themeColor="text1"/>
+        </w:rPr>
+        <w:t>.</w:t>
+      </w:r>
+      <w:r>
+        <w:rPr>
+          <w:rStyle w:val="CodeChar"/>
+          <w:rFonts w:asciiTheme="minorHAnsi" w:eastAsia="Consolas" w:hAnsiTheme="minorHAnsi" w:cstheme="minorHAnsi"/>
+          <w:bCs/>
+          <w:color w:val="000000" w:themeColor="text1"/>
+          <w:lang w:val="bg-BG"/>
+        </w:rPr>
+        <w:t xml:space="preserve"> </w:t>
       </w:r>
       <w:r>
         <w:rPr>
@@ -2383,83 +3826,936 @@
     </w:tbl>
     <w:p>
       <w:pPr>
-        <w:pStyle w:val="2"/>
-      </w:pPr>
-      <w:r>
-        <w:t>Градове по континент и държава</w:t>
+        <w:pStyle w:val="3"/>
+        <w:rPr>
+          <w:lang w:val="bg-BG"/>
+        </w:rPr>
+      </w:pPr>
+      <w:r>
+        <w:rPr>
+          <w:lang w:val="bg-BG"/>
+        </w:rPr>
+        <w:t>Насоки</w:t>
       </w:r>
     </w:p>
     <w:p>
       <w:pPr>
-        <w:rPr>
-          <w:rFonts w:ascii="Calibri" w:eastAsia="Calibri" w:hAnsi="Calibri" w:cs="Calibri"/>
-          <w:color w:val="000000" w:themeColor="text1"/>
-          <w:lang w:val="bg-BG"/>
-        </w:rPr>
-      </w:pPr>
-      <w:r>
-        <w:rPr>
-          <w:rFonts w:ascii="Calibri" w:eastAsia="Calibri" w:hAnsi="Calibri" w:cs="Calibri"/>
-          <w:color w:val="000000" w:themeColor="text1"/>
-          <w:lang w:val="bg-BG"/>
-        </w:rPr>
-        <w:t>Напишете програма</w:t>
-      </w:r>
-      <w:r>
-        <w:rPr>
-          <w:rFonts w:ascii="Calibri" w:eastAsia="Calibri" w:hAnsi="Calibri" w:cs="Calibri"/>
-          <w:color w:val="000000" w:themeColor="text1"/>
-        </w:rPr>
-        <w:t xml:space="preserve">, </w:t>
-      </w:r>
-      <w:r>
-        <w:rPr>
-          <w:rFonts w:ascii="Calibri" w:eastAsia="Calibri" w:hAnsi="Calibri" w:cs="Calibri"/>
-          <w:color w:val="000000" w:themeColor="text1"/>
-          <w:lang w:val="bg-BG"/>
-        </w:rPr>
-        <w:t>която чете континенти</w:t>
-      </w:r>
-      <w:r>
-        <w:rPr>
-          <w:rFonts w:ascii="Calibri" w:eastAsia="Calibri" w:hAnsi="Calibri" w:cs="Calibri"/>
-          <w:color w:val="000000" w:themeColor="text1"/>
-        </w:rPr>
-        <w:t xml:space="preserve">, </w:t>
-      </w:r>
-      <w:r>
-        <w:rPr>
-          <w:rFonts w:ascii="Calibri" w:eastAsia="Calibri" w:hAnsi="Calibri" w:cs="Calibri"/>
-          <w:color w:val="000000" w:themeColor="text1"/>
-          <w:lang w:val="bg-BG"/>
-        </w:rPr>
-        <w:t>държави и градове</w:t>
-      </w:r>
-      <w:r>
-        <w:rPr>
-          <w:rFonts w:ascii="Calibri" w:eastAsia="Calibri" w:hAnsi="Calibri" w:cs="Calibri"/>
-          <w:color w:val="000000" w:themeColor="text1"/>
-        </w:rPr>
-        <w:t xml:space="preserve">. </w:t>
-      </w:r>
-      <w:r>
-        <w:rPr>
-          <w:rFonts w:ascii="Calibri" w:eastAsia="Calibri" w:hAnsi="Calibri" w:cs="Calibri"/>
-          <w:color w:val="000000" w:themeColor="text1"/>
-          <w:lang w:val="bg-BG"/>
-        </w:rPr>
-        <w:t>Сложете ги в сложен речник и ги отпечатайте</w:t>
-      </w:r>
-      <w:r>
-        <w:rPr>
-          <w:rFonts w:ascii="Calibri" w:eastAsia="Calibri" w:hAnsi="Calibri" w:cs="Calibri"/>
-          <w:color w:val="000000" w:themeColor="text1"/>
-        </w:rPr>
-        <w:t>.</w:t>
+        <w:pStyle w:val="ac"/>
+        <w:numPr>
+          <w:ilvl w:val="0"/>
+          <w:numId w:val="52"/>
+        </w:numPr>
+        <w:rPr>
+          <w:lang w:val="bg-BG"/>
+        </w:rPr>
+      </w:pPr>
+      <w:r>
+        <w:rPr>
+          <w:lang w:val="bg-BG"/>
+        </w:rPr>
+        <w:t>Първо прочете входа:</w:t>
       </w:r>
     </w:p>
     <w:p>
       <w:pPr>
+        <w:ind w:left="360" w:firstLine="360"/>
+        <w:rPr>
+          <w:lang w:val="bg-BG"/>
+        </w:rPr>
+      </w:pPr>
+      <w:r>
+        <w:rPr>
+          <w:noProof/>
+        </w:rPr>
+        <w:drawing>
+          <wp:inline distT="0" distB="0" distL="0" distR="0" wp14:anchorId="3F1F242B" wp14:editId="1C90B78E">
+            <wp:extent cx="2400300" cy="446209"/>
+            <wp:effectExtent l="19050" t="19050" r="19050" b="11430"/>
+            <wp:docPr id="873218261" name="Картина 1"/>
+            <wp:cNvGraphicFramePr>
+              <a:graphicFrameLocks xmlns:a="http://schemas.openxmlformats.org/drawingml/2006/main" noChangeAspect="1"/>
+            </wp:cNvGraphicFramePr>
+            <a:graphic xmlns:a="http://schemas.openxmlformats.org/drawingml/2006/main">
+              <a:graphicData uri="http://schemas.openxmlformats.org/drawingml/2006/picture">
+                <pic:pic xmlns:pic="http://schemas.openxmlformats.org/drawingml/2006/picture">
+                  <pic:nvPicPr>
+                    <pic:cNvPr id="0" name="Picture 1"/>
+                    <pic:cNvPicPr>
+                      <a:picLocks noChangeAspect="1" noChangeArrowheads="1"/>
+                    </pic:cNvPicPr>
+                  </pic:nvPicPr>
+                  <pic:blipFill>
+                    <a:blip r:embed="rId21" cstate="print">
+                      <a:extLst>
+                        <a:ext uri="{28A0092B-C50C-407E-A947-70E740481C1C}">
+                          <a14:useLocalDpi xmlns:a14="http://schemas.microsoft.com/office/drawing/2010/main" val="0"/>
+                        </a:ext>
+                      </a:extLst>
+                    </a:blip>
+                    <a:srcRect/>
+                    <a:stretch>
+                      <a:fillRect/>
+                    </a:stretch>
+                  </pic:blipFill>
+                  <pic:spPr bwMode="auto">
+                    <a:xfrm>
+                      <a:off x="0" y="0"/>
+                      <a:ext cx="2550778" cy="474183"/>
+                    </a:xfrm>
+                    <a:prstGeom prst="rect">
+                      <a:avLst/>
+                    </a:prstGeom>
+                    <a:noFill/>
+                    <a:ln>
+                      <a:solidFill>
+                        <a:schemeClr val="bg1">
+                          <a:lumMod val="75000"/>
+                        </a:schemeClr>
+                      </a:solidFill>
+                    </a:ln>
+                  </pic:spPr>
+                </pic:pic>
+              </a:graphicData>
+            </a:graphic>
+          </wp:inline>
+        </w:drawing>
+      </w:r>
+    </w:p>
+    <w:p>
+      <w:pPr>
+        <w:pStyle w:val="ac"/>
+        <w:numPr>
+          <w:ilvl w:val="0"/>
+          <w:numId w:val="52"/>
+        </w:numPr>
+        <w:rPr>
+          <w:lang w:val="bg-BG"/>
+        </w:rPr>
+      </w:pPr>
+      <w:r>
+        <w:rPr>
+          <w:lang w:val="bg-BG"/>
+        </w:rPr>
+        <w:t xml:space="preserve">Създайте </w:t>
+      </w:r>
+      <w:r>
+        <w:rPr>
+          <w:b/>
+          <w:bCs/>
+          <w:lang w:val="bg-BG"/>
+        </w:rPr>
+        <w:t>сортиран</w:t>
+      </w:r>
+      <w:r>
+        <w:rPr>
+          <w:lang w:val="bg-BG"/>
+        </w:rPr>
+        <w:t xml:space="preserve"> </w:t>
+      </w:r>
+      <w:r>
+        <w:rPr>
+          <w:b/>
+          <w:bCs/>
+          <w:lang w:val="bg-BG"/>
+        </w:rPr>
+        <w:t>речник</w:t>
+      </w:r>
+      <w:r>
+        <w:rPr>
+          <w:lang w:val="bg-BG"/>
+        </w:rPr>
+        <w:t>:</w:t>
+      </w:r>
+    </w:p>
+    <w:p>
+      <w:pPr>
+        <w:pStyle w:val="ac"/>
+        <w:rPr>
+          <w:lang w:val="bg-BG"/>
+        </w:rPr>
+      </w:pPr>
+      <w:r>
+        <w:rPr>
+          <w:lang w:val="bg-BG"/>
+        </w:rPr>
+        <w:drawing>
+          <wp:inline distT="0" distB="0" distL="0" distR="0" wp14:anchorId="3FB812BF" wp14:editId="7656D611">
+            <wp:extent cx="5518088" cy="164459"/>
+            <wp:effectExtent l="19050" t="19050" r="6985" b="26670"/>
+            <wp:docPr id="560755232" name="Картина 1"/>
+            <wp:cNvGraphicFramePr>
+              <a:graphicFrameLocks xmlns:a="http://schemas.openxmlformats.org/drawingml/2006/main" noChangeAspect="1"/>
+            </wp:cNvGraphicFramePr>
+            <a:graphic xmlns:a="http://schemas.openxmlformats.org/drawingml/2006/main">
+              <a:graphicData uri="http://schemas.openxmlformats.org/drawingml/2006/picture">
+                <pic:pic xmlns:pic="http://schemas.openxmlformats.org/drawingml/2006/picture">
+                  <pic:nvPicPr>
+                    <pic:cNvPr id="560755232" name=""/>
+                    <pic:cNvPicPr/>
+                  </pic:nvPicPr>
+                  <pic:blipFill>
+                    <a:blip r:embed="rId22"/>
+                    <a:stretch>
+                      <a:fillRect/>
+                    </a:stretch>
+                  </pic:blipFill>
+                  <pic:spPr>
+                    <a:xfrm>
+                      <a:off x="0" y="0"/>
+                      <a:ext cx="5709030" cy="170150"/>
+                    </a:xfrm>
+                    <a:prstGeom prst="rect">
+                      <a:avLst/>
+                    </a:prstGeom>
+                    <a:ln>
+                      <a:solidFill>
+                        <a:schemeClr val="bg1">
+                          <a:lumMod val="75000"/>
+                        </a:schemeClr>
+                      </a:solidFill>
+                    </a:ln>
+                  </pic:spPr>
+                </pic:pic>
+              </a:graphicData>
+            </a:graphic>
+          </wp:inline>
+        </w:drawing>
+      </w:r>
+    </w:p>
+    <w:p>
+      <w:pPr>
+        <w:pStyle w:val="ac"/>
+        <w:numPr>
+          <w:ilvl w:val="0"/>
+          <w:numId w:val="52"/>
+        </w:numPr>
+        <w:rPr>
+          <w:rFonts w:ascii="Calibri" w:eastAsia="Calibri" w:hAnsi="Calibri" w:cs="Calibri"/>
+          <w:color w:val="000000" w:themeColor="text1"/>
+          <w:lang w:val="bg-BG"/>
+        </w:rPr>
+      </w:pPr>
+      <w:r>
+        <w:rPr>
+          <w:rFonts w:ascii="Calibri" w:eastAsia="Calibri" w:hAnsi="Calibri" w:cs="Calibri"/>
+          <w:color w:val="000000" w:themeColor="text1"/>
+          <w:lang w:val="bg-BG"/>
+        </w:rPr>
+        <w:t xml:space="preserve">След това създайте </w:t>
+      </w:r>
+      <w:r>
+        <w:rPr>
+          <w:rFonts w:ascii="Consolas" w:eastAsia="Calibri" w:hAnsi="Consolas" w:cs="Calibri"/>
+          <w:b/>
+          <w:bCs/>
+          <w:color w:val="000000" w:themeColor="text1"/>
+        </w:rPr>
+        <w:t>while</w:t>
+      </w:r>
+      <w:r>
+        <w:rPr>
+          <w:rFonts w:ascii="Calibri" w:eastAsia="Calibri" w:hAnsi="Calibri" w:cs="Calibri"/>
+          <w:b/>
+          <w:bCs/>
+          <w:color w:val="000000" w:themeColor="text1"/>
+        </w:rPr>
+        <w:t>-</w:t>
+      </w:r>
+      <w:r>
+        <w:rPr>
+          <w:rFonts w:ascii="Calibri" w:eastAsia="Calibri" w:hAnsi="Calibri" w:cs="Calibri"/>
+          <w:b/>
+          <w:bCs/>
+          <w:color w:val="000000" w:themeColor="text1"/>
+          <w:lang w:val="bg-BG"/>
+        </w:rPr>
+        <w:t>цикъл</w:t>
+      </w:r>
+      <w:r>
+        <w:rPr>
+          <w:rFonts w:ascii="Calibri" w:eastAsia="Calibri" w:hAnsi="Calibri" w:cs="Calibri"/>
+          <w:color w:val="000000" w:themeColor="text1"/>
+          <w:lang w:val="bg-BG"/>
+        </w:rPr>
+        <w:t xml:space="preserve">, който ще обхожда </w:t>
+      </w:r>
+      <w:r>
+        <w:rPr>
+          <w:rFonts w:ascii="Calibri" w:eastAsia="Calibri" w:hAnsi="Calibri" w:cs="Calibri"/>
+          <w:color w:val="000000" w:themeColor="text1"/>
+          <w:lang w:val="bg-BG"/>
+        </w:rPr>
+        <w:t xml:space="preserve">докато нулевия елемент на масива </w:t>
+      </w:r>
+      <w:r>
+        <w:rPr>
+          <w:rFonts w:ascii="Consolas" w:eastAsia="Calibri" w:hAnsi="Consolas" w:cs="Calibri"/>
+          <w:b/>
+          <w:bCs/>
+          <w:color w:val="000000" w:themeColor="text1"/>
+        </w:rPr>
+        <w:t>input</w:t>
+      </w:r>
+      <w:r>
+        <w:rPr>
+          <w:rFonts w:ascii="Calibri" w:eastAsia="Calibri" w:hAnsi="Calibri" w:cs="Calibri"/>
+          <w:color w:val="000000" w:themeColor="text1"/>
+        </w:rPr>
+        <w:t xml:space="preserve"> </w:t>
+      </w:r>
+      <w:r>
+        <w:rPr>
+          <w:rFonts w:ascii="Calibri" w:eastAsia="Calibri" w:hAnsi="Calibri" w:cs="Calibri"/>
+          <w:color w:val="000000" w:themeColor="text1"/>
+          <w:lang w:val="bg-BG"/>
+        </w:rPr>
+        <w:t xml:space="preserve">е различен от </w:t>
+      </w:r>
+      <w:r>
+        <w:rPr>
+          <w:rFonts w:ascii="Calibri" w:eastAsia="Calibri" w:hAnsi="Calibri" w:cs="Calibri"/>
+          <w:b/>
+          <w:bCs/>
+          <w:color w:val="000000" w:themeColor="text1"/>
+          <w:lang w:val="bg-BG"/>
+        </w:rPr>
+        <w:t>"</w:t>
+      </w:r>
+      <w:r>
+        <w:rPr>
+          <w:rFonts w:ascii="Calibri" w:eastAsia="Calibri" w:hAnsi="Calibri" w:cs="Calibri"/>
+          <w:b/>
+          <w:bCs/>
+          <w:color w:val="000000" w:themeColor="text1"/>
+        </w:rPr>
+        <w:t>Revision</w:t>
+      </w:r>
+      <w:r>
+        <w:rPr>
+          <w:rFonts w:ascii="Calibri" w:eastAsia="Calibri" w:hAnsi="Calibri" w:cs="Calibri"/>
+          <w:b/>
+          <w:bCs/>
+          <w:color w:val="000000" w:themeColor="text1"/>
+          <w:lang w:val="bg-BG"/>
+        </w:rPr>
+        <w:t>"</w:t>
+      </w:r>
+      <w:r>
+        <w:rPr>
+          <w:rFonts w:ascii="Calibri" w:eastAsia="Calibri" w:hAnsi="Calibri" w:cs="Calibri"/>
+          <w:color w:val="000000" w:themeColor="text1"/>
+          <w:lang w:val="bg-BG"/>
+        </w:rPr>
+        <w:t xml:space="preserve">. В него прочетете входа и го разделете на </w:t>
+      </w:r>
+      <w:r>
+        <w:rPr>
+          <w:rFonts w:ascii="Calibri" w:eastAsia="Calibri" w:hAnsi="Calibri" w:cs="Calibri"/>
+          <w:color w:val="000000" w:themeColor="text1"/>
+          <w:lang w:val="bg-BG"/>
+        </w:rPr>
+        <w:t>три</w:t>
+      </w:r>
+      <w:r>
+        <w:rPr>
+          <w:rFonts w:ascii="Calibri" w:eastAsia="Calibri" w:hAnsi="Calibri" w:cs="Calibri"/>
+          <w:color w:val="000000" w:themeColor="text1"/>
+          <w:lang w:val="bg-BG"/>
+        </w:rPr>
+        <w:t xml:space="preserve"> </w:t>
+      </w:r>
+      <w:r>
+        <w:rPr>
+          <w:rFonts w:ascii="Calibri" w:eastAsia="Calibri" w:hAnsi="Calibri" w:cs="Calibri"/>
+          <w:b/>
+          <w:bCs/>
+          <w:color w:val="000000" w:themeColor="text1"/>
+          <w:lang w:val="bg-BG"/>
+        </w:rPr>
+        <w:t>променливи</w:t>
+      </w:r>
+      <w:r>
+        <w:rPr>
+          <w:rFonts w:ascii="Calibri" w:eastAsia="Calibri" w:hAnsi="Calibri" w:cs="Calibri"/>
+          <w:b/>
+          <w:bCs/>
+          <w:color w:val="000000" w:themeColor="text1"/>
+          <w:lang w:val="bg-BG"/>
+        </w:rPr>
+        <w:t xml:space="preserve"> </w:t>
+      </w:r>
+      <w:r>
+        <w:rPr>
+          <w:rFonts w:ascii="Calibri" w:eastAsia="Calibri" w:hAnsi="Calibri" w:cs="Calibri"/>
+          <w:color w:val="000000" w:themeColor="text1"/>
+          <w:lang w:val="bg-BG"/>
+        </w:rPr>
+        <w:t>–</w:t>
+      </w:r>
+      <w:r>
+        <w:rPr>
+          <w:rFonts w:ascii="Calibri" w:eastAsia="Calibri" w:hAnsi="Calibri" w:cs="Calibri"/>
+          <w:color w:val="000000" w:themeColor="text1"/>
+          <w:lang w:val="bg-BG"/>
+        </w:rPr>
+        <w:t xml:space="preserve"> </w:t>
+      </w:r>
+      <w:r>
+        <w:rPr>
+          <w:rFonts w:ascii="Calibri" w:eastAsia="Calibri" w:hAnsi="Calibri" w:cs="Calibri"/>
+          <w:b/>
+          <w:bCs/>
+          <w:color w:val="000000" w:themeColor="text1"/>
+          <w:lang w:val="bg-BG"/>
+        </w:rPr>
+        <w:t>име</w:t>
+      </w:r>
+      <w:r>
+        <w:rPr>
+          <w:rFonts w:ascii="Calibri" w:eastAsia="Calibri" w:hAnsi="Calibri" w:cs="Calibri"/>
+          <w:color w:val="000000" w:themeColor="text1"/>
+          <w:lang w:val="bg-BG"/>
+        </w:rPr>
+        <w:t>,</w:t>
+      </w:r>
+      <w:r>
+        <w:rPr>
+          <w:rFonts w:ascii="Calibri" w:eastAsia="Calibri" w:hAnsi="Calibri" w:cs="Calibri"/>
+          <w:b/>
+          <w:bCs/>
+          <w:color w:val="000000" w:themeColor="text1"/>
+          <w:lang w:val="bg-BG"/>
+        </w:rPr>
+        <w:t xml:space="preserve"> продукт</w:t>
+      </w:r>
+      <w:r>
+        <w:rPr>
+          <w:rFonts w:ascii="Calibri" w:eastAsia="Calibri" w:hAnsi="Calibri" w:cs="Calibri"/>
+          <w:color w:val="000000" w:themeColor="text1"/>
+          <w:lang w:val="bg-BG"/>
+        </w:rPr>
+        <w:t xml:space="preserve"> и </w:t>
+      </w:r>
+      <w:r>
+        <w:rPr>
+          <w:rFonts w:ascii="Calibri" w:eastAsia="Calibri" w:hAnsi="Calibri" w:cs="Calibri"/>
+          <w:b/>
+          <w:bCs/>
+          <w:color w:val="000000" w:themeColor="text1"/>
+          <w:lang w:val="bg-BG"/>
+        </w:rPr>
+        <w:t>цена</w:t>
+      </w:r>
+      <w:r>
+        <w:rPr>
+          <w:rFonts w:ascii="Calibri" w:eastAsia="Calibri" w:hAnsi="Calibri" w:cs="Calibri"/>
+          <w:color w:val="000000" w:themeColor="text1"/>
+          <w:lang w:val="bg-BG"/>
+        </w:rPr>
+        <w:t>:</w:t>
+      </w:r>
+    </w:p>
+    <w:p>
+      <w:pPr>
+        <w:ind w:left="360"/>
+        <w:rPr>
+          <w:rFonts w:ascii="Calibri" w:eastAsia="Calibri" w:hAnsi="Calibri" w:cs="Calibri"/>
+          <w:color w:val="000000" w:themeColor="text1"/>
+          <w:lang w:val="bg-BG"/>
+        </w:rPr>
+      </w:pPr>
+    </w:p>
+    <w:p>
+      <w:pPr>
+        <w:pStyle w:val="ac"/>
+        <w:rPr>
+          <w:rFonts w:ascii="Calibri" w:eastAsia="Calibri" w:hAnsi="Calibri" w:cs="Calibri"/>
+          <w:color w:val="000000" w:themeColor="text1"/>
+          <w:lang w:val="bg-BG"/>
+        </w:rPr>
+      </w:pPr>
+      <w:r>
+        <w:rPr>
+          <w:noProof/>
+        </w:rPr>
+        <w:lastRenderedPageBreak/>
+        <w:drawing>
+          <wp:inline distT="0" distB="0" distL="0" distR="0" wp14:anchorId="777C482C" wp14:editId="07DFF5D1">
+            <wp:extent cx="2791789" cy="1574360"/>
+            <wp:effectExtent l="19050" t="19050" r="27940" b="26035"/>
+            <wp:docPr id="1374611137" name="Картина 4"/>
+            <wp:cNvGraphicFramePr>
+              <a:graphicFrameLocks xmlns:a="http://schemas.openxmlformats.org/drawingml/2006/main" noChangeAspect="1"/>
+            </wp:cNvGraphicFramePr>
+            <a:graphic xmlns:a="http://schemas.openxmlformats.org/drawingml/2006/main">
+              <a:graphicData uri="http://schemas.openxmlformats.org/drawingml/2006/picture">
+                <pic:pic xmlns:pic="http://schemas.openxmlformats.org/drawingml/2006/picture">
+                  <pic:nvPicPr>
+                    <pic:cNvPr id="0" name="Picture 13"/>
+                    <pic:cNvPicPr>
+                      <a:picLocks noChangeAspect="1" noChangeArrowheads="1"/>
+                    </pic:cNvPicPr>
+                  </pic:nvPicPr>
+                  <pic:blipFill>
+                    <a:blip r:embed="rId23">
+                      <a:extLst>
+                        <a:ext uri="{28A0092B-C50C-407E-A947-70E740481C1C}">
+                          <a14:useLocalDpi xmlns:a14="http://schemas.microsoft.com/office/drawing/2010/main" val="0"/>
+                        </a:ext>
+                      </a:extLst>
+                    </a:blip>
+                    <a:srcRect/>
+                    <a:stretch>
+                      <a:fillRect/>
+                    </a:stretch>
+                  </pic:blipFill>
+                  <pic:spPr bwMode="auto">
+                    <a:xfrm>
+                      <a:off x="0" y="0"/>
+                      <a:ext cx="2815910" cy="1587963"/>
+                    </a:xfrm>
+                    <a:prstGeom prst="rect">
+                      <a:avLst/>
+                    </a:prstGeom>
+                    <a:noFill/>
+                    <a:ln>
+                      <a:solidFill>
+                        <a:schemeClr val="bg1">
+                          <a:lumMod val="75000"/>
+                        </a:schemeClr>
+                      </a:solidFill>
+                    </a:ln>
+                  </pic:spPr>
+                </pic:pic>
+              </a:graphicData>
+            </a:graphic>
+          </wp:inline>
+        </w:drawing>
+      </w:r>
+    </w:p>
+    <w:p>
+      <w:pPr>
+        <w:pStyle w:val="ac"/>
+        <w:numPr>
+          <w:ilvl w:val="0"/>
+          <w:numId w:val="52"/>
+        </w:numPr>
+        <w:rPr>
+          <w:rFonts w:ascii="Calibri" w:eastAsia="Calibri" w:hAnsi="Calibri" w:cs="Calibri"/>
+          <w:color w:val="000000" w:themeColor="text1"/>
+          <w:lang w:val="bg-BG"/>
+        </w:rPr>
+      </w:pPr>
+      <w:r>
+        <w:rPr>
+          <w:rFonts w:ascii="Calibri" w:eastAsia="Calibri" w:hAnsi="Calibri" w:cs="Calibri"/>
+          <w:color w:val="000000" w:themeColor="text1"/>
+          <w:lang w:val="bg-BG"/>
+        </w:rPr>
+        <w:t xml:space="preserve">Добавете </w:t>
+      </w:r>
+      <w:r>
+        <w:rPr>
+          <w:rFonts w:ascii="Calibri" w:eastAsia="Calibri" w:hAnsi="Calibri" w:cs="Calibri"/>
+          <w:color w:val="000000" w:themeColor="text1"/>
+          <w:lang w:val="bg-BG"/>
+        </w:rPr>
+        <w:t xml:space="preserve">информацията в </w:t>
+      </w:r>
+      <w:r>
+        <w:rPr>
+          <w:rFonts w:ascii="Calibri" w:eastAsia="Calibri" w:hAnsi="Calibri" w:cs="Calibri"/>
+          <w:b/>
+          <w:bCs/>
+          <w:color w:val="000000" w:themeColor="text1"/>
+          <w:lang w:val="bg-BG"/>
+        </w:rPr>
+        <w:t xml:space="preserve">сортирания </w:t>
+      </w:r>
+      <w:r>
+        <w:rPr>
+          <w:rFonts w:ascii="Calibri" w:eastAsia="Calibri" w:hAnsi="Calibri" w:cs="Calibri"/>
+          <w:b/>
+          <w:bCs/>
+          <w:color w:val="000000" w:themeColor="text1"/>
+          <w:lang w:val="bg-BG"/>
+        </w:rPr>
+        <w:t>речник</w:t>
+      </w:r>
+      <w:r>
+        <w:rPr>
+          <w:rFonts w:ascii="Calibri" w:eastAsia="Calibri" w:hAnsi="Calibri" w:cs="Calibri"/>
+          <w:color w:val="000000" w:themeColor="text1"/>
+        </w:rPr>
+        <w:t>.</w:t>
+      </w:r>
+    </w:p>
+    <w:p>
+      <w:pPr>
+        <w:pStyle w:val="ac"/>
+        <w:numPr>
+          <w:ilvl w:val="0"/>
+          <w:numId w:val="52"/>
+        </w:numPr>
+        <w:rPr>
+          <w:rFonts w:ascii="Calibri" w:eastAsia="Calibri" w:hAnsi="Calibri" w:cs="Calibri"/>
+          <w:color w:val="000000" w:themeColor="text1"/>
+          <w:lang w:val="bg-BG"/>
+        </w:rPr>
+      </w:pPr>
+      <w:r>
+        <w:rPr>
+          <w:rFonts w:ascii="Calibri" w:eastAsia="Calibri" w:hAnsi="Calibri" w:cs="Calibri"/>
+          <w:color w:val="000000" w:themeColor="text1"/>
+          <w:lang w:val="bg-BG"/>
+        </w:rPr>
+        <w:t xml:space="preserve">Накрая отпечатайте </w:t>
+      </w:r>
+      <w:r>
+        <w:rPr>
+          <w:rFonts w:ascii="Calibri" w:eastAsia="Calibri" w:hAnsi="Calibri" w:cs="Calibri"/>
+          <w:b/>
+          <w:bCs/>
+          <w:color w:val="000000" w:themeColor="text1"/>
+          <w:lang w:val="bg-BG"/>
+        </w:rPr>
+        <w:t>информацията</w:t>
+      </w:r>
+      <w:r>
+        <w:rPr>
+          <w:rFonts w:ascii="Calibri" w:eastAsia="Calibri" w:hAnsi="Calibri" w:cs="Calibri"/>
+          <w:color w:val="000000" w:themeColor="text1"/>
+          <w:lang w:val="bg-BG"/>
+        </w:rPr>
+        <w:t xml:space="preserve">. Създайте </w:t>
+      </w:r>
+      <w:r>
+        <w:rPr>
+          <w:rFonts w:ascii="Consolas" w:eastAsia="Calibri" w:hAnsi="Consolas" w:cs="Calibri"/>
+          <w:b/>
+          <w:bCs/>
+          <w:color w:val="000000" w:themeColor="text1"/>
+        </w:rPr>
+        <w:t>foreach</w:t>
+      </w:r>
+      <w:r>
+        <w:rPr>
+          <w:rFonts w:ascii="Calibri" w:eastAsia="Calibri" w:hAnsi="Calibri" w:cs="Calibri"/>
+          <w:b/>
+          <w:bCs/>
+          <w:color w:val="000000" w:themeColor="text1"/>
+        </w:rPr>
+        <w:t>-</w:t>
+      </w:r>
+      <w:r>
+        <w:rPr>
+          <w:rFonts w:ascii="Calibri" w:eastAsia="Calibri" w:hAnsi="Calibri" w:cs="Calibri"/>
+          <w:b/>
+          <w:bCs/>
+          <w:color w:val="000000" w:themeColor="text1"/>
+          <w:lang w:val="bg-BG"/>
+        </w:rPr>
+        <w:t>цикъл</w:t>
+      </w:r>
+      <w:r>
+        <w:rPr>
+          <w:rFonts w:ascii="Calibri" w:eastAsia="Calibri" w:hAnsi="Calibri" w:cs="Calibri"/>
+          <w:color w:val="000000" w:themeColor="text1"/>
+          <w:lang w:val="bg-BG"/>
+        </w:rPr>
+        <w:t xml:space="preserve">, който да </w:t>
+      </w:r>
+      <w:r>
+        <w:rPr>
+          <w:rFonts w:ascii="Calibri" w:eastAsia="Calibri" w:hAnsi="Calibri" w:cs="Calibri"/>
+          <w:b/>
+          <w:bCs/>
+          <w:color w:val="000000" w:themeColor="text1"/>
+          <w:lang w:val="bg-BG"/>
+        </w:rPr>
+        <w:t>обхожда</w:t>
+      </w:r>
+      <w:r>
+        <w:rPr>
+          <w:rFonts w:ascii="Calibri" w:eastAsia="Calibri" w:hAnsi="Calibri" w:cs="Calibri"/>
+          <w:color w:val="000000" w:themeColor="text1"/>
+          <w:lang w:val="bg-BG"/>
+        </w:rPr>
+        <w:t xml:space="preserve"> </w:t>
+      </w:r>
+      <w:r>
+        <w:rPr>
+          <w:rFonts w:ascii="Calibri" w:eastAsia="Calibri" w:hAnsi="Calibri" w:cs="Calibri"/>
+          <w:b/>
+          <w:bCs/>
+          <w:color w:val="000000" w:themeColor="text1"/>
+          <w:lang w:val="bg-BG"/>
+        </w:rPr>
+        <w:t>всички</w:t>
+      </w:r>
+      <w:r>
+        <w:rPr>
+          <w:rFonts w:ascii="Calibri" w:eastAsia="Calibri" w:hAnsi="Calibri" w:cs="Calibri"/>
+          <w:color w:val="000000" w:themeColor="text1"/>
+          <w:lang w:val="bg-BG"/>
+        </w:rPr>
+        <w:t xml:space="preserve"> </w:t>
+      </w:r>
+      <w:r>
+        <w:rPr>
+          <w:rFonts w:ascii="Calibri" w:eastAsia="Calibri" w:hAnsi="Calibri" w:cs="Calibri"/>
+          <w:b/>
+          <w:bCs/>
+          <w:color w:val="000000" w:themeColor="text1"/>
+          <w:lang w:val="bg-BG"/>
+        </w:rPr>
+        <w:t>магазини</w:t>
+      </w:r>
+      <w:r>
+        <w:rPr>
+          <w:rFonts w:ascii="Calibri" w:eastAsia="Calibri" w:hAnsi="Calibri" w:cs="Calibri"/>
+          <w:color w:val="000000" w:themeColor="text1"/>
+          <w:lang w:val="bg-BG"/>
+        </w:rPr>
+        <w:t xml:space="preserve">. В него създайте още един </w:t>
+      </w:r>
+      <w:r>
+        <w:rPr>
+          <w:rFonts w:ascii="Consolas" w:eastAsia="Calibri" w:hAnsi="Consolas" w:cs="Calibri"/>
+          <w:b/>
+          <w:bCs/>
+          <w:color w:val="000000" w:themeColor="text1"/>
+        </w:rPr>
+        <w:t>foreach</w:t>
+      </w:r>
+      <w:r>
+        <w:rPr>
+          <w:rFonts w:ascii="Calibri" w:eastAsia="Calibri" w:hAnsi="Calibri" w:cs="Calibri"/>
+          <w:b/>
+          <w:bCs/>
+          <w:color w:val="000000" w:themeColor="text1"/>
+        </w:rPr>
+        <w:t>-</w:t>
+      </w:r>
+      <w:r>
+        <w:rPr>
+          <w:rFonts w:ascii="Calibri" w:eastAsia="Calibri" w:hAnsi="Calibri" w:cs="Calibri"/>
+          <w:b/>
+          <w:bCs/>
+          <w:color w:val="000000" w:themeColor="text1"/>
+          <w:lang w:val="bg-BG"/>
+        </w:rPr>
+        <w:t>цикъл</w:t>
+      </w:r>
+      <w:r>
+        <w:rPr>
+          <w:rFonts w:ascii="Calibri" w:eastAsia="Calibri" w:hAnsi="Calibri" w:cs="Calibri"/>
+          <w:color w:val="000000" w:themeColor="text1"/>
+          <w:lang w:val="bg-BG"/>
+        </w:rPr>
+        <w:t xml:space="preserve"> за </w:t>
+      </w:r>
+      <w:r>
+        <w:rPr>
+          <w:rFonts w:ascii="Calibri" w:eastAsia="Calibri" w:hAnsi="Calibri" w:cs="Calibri"/>
+          <w:b/>
+          <w:bCs/>
+          <w:color w:val="000000" w:themeColor="text1"/>
+          <w:lang w:val="bg-BG"/>
+        </w:rPr>
+        <w:t>обхождане</w:t>
+      </w:r>
+      <w:r>
+        <w:rPr>
+          <w:rFonts w:ascii="Calibri" w:eastAsia="Calibri" w:hAnsi="Calibri" w:cs="Calibri"/>
+          <w:color w:val="000000" w:themeColor="text1"/>
+          <w:lang w:val="bg-BG"/>
+        </w:rPr>
+        <w:t xml:space="preserve"> на </w:t>
+      </w:r>
+      <w:r>
+        <w:rPr>
+          <w:rFonts w:ascii="Calibri" w:eastAsia="Calibri" w:hAnsi="Calibri" w:cs="Calibri"/>
+          <w:b/>
+          <w:bCs/>
+          <w:color w:val="000000" w:themeColor="text1"/>
+          <w:lang w:val="bg-BG"/>
+        </w:rPr>
+        <w:t>продуктите</w:t>
+      </w:r>
+      <w:r>
+        <w:rPr>
+          <w:rFonts w:ascii="Calibri" w:eastAsia="Calibri" w:hAnsi="Calibri" w:cs="Calibri"/>
+          <w:color w:val="000000" w:themeColor="text1"/>
+          <w:lang w:val="bg-BG"/>
+        </w:rPr>
+        <w:t xml:space="preserve"> на </w:t>
+      </w:r>
+      <w:r>
+        <w:rPr>
+          <w:rFonts w:ascii="Calibri" w:eastAsia="Calibri" w:hAnsi="Calibri" w:cs="Calibri"/>
+          <w:b/>
+          <w:bCs/>
+          <w:color w:val="000000" w:themeColor="text1"/>
+          <w:lang w:val="bg-BG"/>
+        </w:rPr>
+        <w:t>магазина</w:t>
+      </w:r>
+      <w:r>
+        <w:rPr>
+          <w:rFonts w:ascii="Calibri" w:eastAsia="Calibri" w:hAnsi="Calibri" w:cs="Calibri"/>
+          <w:color w:val="000000" w:themeColor="text1"/>
+          <w:lang w:val="bg-BG"/>
+        </w:rPr>
+        <w:t>:</w:t>
+      </w:r>
+    </w:p>
+    <w:p>
+      <w:pPr>
+        <w:pStyle w:val="ac"/>
+        <w:rPr>
+          <w:rFonts w:ascii="Calibri" w:eastAsia="Calibri" w:hAnsi="Calibri" w:cs="Calibri"/>
+          <w:color w:val="000000" w:themeColor="text1"/>
+          <w:lang w:val="bg-BG"/>
+        </w:rPr>
+      </w:pPr>
+      <w:r>
+        <w:rPr>
+          <w:noProof/>
+        </w:rPr>
+        <w:drawing>
+          <wp:inline distT="0" distB="0" distL="0" distR="0" wp14:anchorId="56ADDD17" wp14:editId="21AEC805">
+            <wp:extent cx="5134775" cy="1339913"/>
+            <wp:effectExtent l="19050" t="19050" r="27940" b="12700"/>
+            <wp:docPr id="1910317797" name="Картина 3"/>
+            <wp:cNvGraphicFramePr>
+              <a:graphicFrameLocks xmlns:a="http://schemas.openxmlformats.org/drawingml/2006/main" noChangeAspect="1"/>
+            </wp:cNvGraphicFramePr>
+            <a:graphic xmlns:a="http://schemas.openxmlformats.org/drawingml/2006/main">
+              <a:graphicData uri="http://schemas.openxmlformats.org/drawingml/2006/picture">
+                <pic:pic xmlns:pic="http://schemas.openxmlformats.org/drawingml/2006/picture">
+                  <pic:nvPicPr>
+                    <pic:cNvPr id="0" name="Picture 11"/>
+                    <pic:cNvPicPr>
+                      <a:picLocks noChangeAspect="1" noChangeArrowheads="1"/>
+                    </pic:cNvPicPr>
+                  </pic:nvPicPr>
+                  <pic:blipFill>
+                    <a:blip r:embed="rId24">
+                      <a:extLst>
+                        <a:ext uri="{28A0092B-C50C-407E-A947-70E740481C1C}">
+                          <a14:useLocalDpi xmlns:a14="http://schemas.microsoft.com/office/drawing/2010/main" val="0"/>
+                        </a:ext>
+                      </a:extLst>
+                    </a:blip>
+                    <a:srcRect/>
+                    <a:stretch>
+                      <a:fillRect/>
+                    </a:stretch>
+                  </pic:blipFill>
+                  <pic:spPr bwMode="auto">
+                    <a:xfrm>
+                      <a:off x="0" y="0"/>
+                      <a:ext cx="5150503" cy="1344017"/>
+                    </a:xfrm>
+                    <a:prstGeom prst="rect">
+                      <a:avLst/>
+                    </a:prstGeom>
+                    <a:noFill/>
+                    <a:ln>
+                      <a:solidFill>
+                        <a:schemeClr val="bg1">
+                          <a:lumMod val="75000"/>
+                        </a:schemeClr>
+                      </a:solidFill>
+                    </a:ln>
+                  </pic:spPr>
+                </pic:pic>
+              </a:graphicData>
+            </a:graphic>
+          </wp:inline>
+        </w:drawing>
+      </w:r>
+    </w:p>
+    <w:p>
+      <w:pPr>
+        <w:pStyle w:val="2"/>
+      </w:pPr>
+      <w:r>
+        <w:t>Градове по континент и държава</w:t>
+      </w:r>
+    </w:p>
+    <w:p>
+      <w:pPr>
+        <w:rPr>
+          <w:rFonts w:ascii="Calibri" w:eastAsia="Calibri" w:hAnsi="Calibri" w:cs="Calibri"/>
+          <w:color w:val="000000" w:themeColor="text1"/>
+          <w:lang w:val="bg-BG"/>
+        </w:rPr>
+      </w:pPr>
+      <w:r>
+        <w:rPr>
+          <w:rFonts w:ascii="Calibri" w:eastAsia="Calibri" w:hAnsi="Calibri" w:cs="Calibri"/>
+          <w:color w:val="000000" w:themeColor="text1"/>
+          <w:lang w:val="bg-BG"/>
+        </w:rPr>
+        <w:t>Напишете програма</w:t>
+      </w:r>
+      <w:r>
+        <w:rPr>
+          <w:rFonts w:ascii="Calibri" w:eastAsia="Calibri" w:hAnsi="Calibri" w:cs="Calibri"/>
+          <w:color w:val="000000" w:themeColor="text1"/>
+        </w:rPr>
+        <w:t xml:space="preserve">, </w:t>
+      </w:r>
+      <w:r>
+        <w:rPr>
+          <w:rFonts w:ascii="Calibri" w:eastAsia="Calibri" w:hAnsi="Calibri" w:cs="Calibri"/>
+          <w:color w:val="000000" w:themeColor="text1"/>
+          <w:lang w:val="bg-BG"/>
+        </w:rPr>
+        <w:t>която чете континенти</w:t>
+      </w:r>
+      <w:r>
+        <w:rPr>
+          <w:rFonts w:ascii="Calibri" w:eastAsia="Calibri" w:hAnsi="Calibri" w:cs="Calibri"/>
+          <w:color w:val="000000" w:themeColor="text1"/>
+        </w:rPr>
+        <w:t xml:space="preserve">, </w:t>
+      </w:r>
+      <w:r>
+        <w:rPr>
+          <w:rFonts w:ascii="Calibri" w:eastAsia="Calibri" w:hAnsi="Calibri" w:cs="Calibri"/>
+          <w:color w:val="000000" w:themeColor="text1"/>
+          <w:lang w:val="bg-BG"/>
+        </w:rPr>
+        <w:t>държави и градове</w:t>
+      </w:r>
+      <w:r>
+        <w:rPr>
+          <w:rFonts w:ascii="Calibri" w:eastAsia="Calibri" w:hAnsi="Calibri" w:cs="Calibri"/>
+          <w:color w:val="000000" w:themeColor="text1"/>
+        </w:rPr>
+        <w:t xml:space="preserve">. </w:t>
+      </w:r>
+      <w:r>
+        <w:rPr>
+          <w:rFonts w:ascii="Calibri" w:eastAsia="Calibri" w:hAnsi="Calibri" w:cs="Calibri"/>
+          <w:color w:val="000000" w:themeColor="text1"/>
+          <w:lang w:val="bg-BG"/>
+        </w:rPr>
+        <w:t>Сложете ги в сложен речник и ги отпечатайте</w:t>
+      </w:r>
+      <w:r>
+        <w:rPr>
+          <w:rFonts w:ascii="Calibri" w:eastAsia="Calibri" w:hAnsi="Calibri" w:cs="Calibri"/>
+          <w:color w:val="000000" w:themeColor="text1"/>
+        </w:rPr>
+        <w:t>.</w:t>
+      </w:r>
+    </w:p>
+    <w:p>
+      <w:pPr>
         <w:pStyle w:val="3"/>
         <w:rPr>
           <w:lang w:val="bg-BG"/>
@@ -2469,7 +4765,6 @@
         <w:rPr>
           <w:lang w:val="bg-BG"/>
         </w:rPr>
-        <w:lastRenderedPageBreak/>
         <w:t>Примери</w:t>
       </w:r>
     </w:p>
@@ -3137,6 +5432,7 @@
                 <w:rFonts w:ascii="Consolas" w:eastAsia="Consolas" w:hAnsi="Consolas" w:cs="Consolas"/>
                 <w:noProof/>
               </w:rPr>
+              <w:lastRenderedPageBreak/>
               <w:t>Asia India Mumbai</w:t>
             </w:r>
           </w:p>
@@ -3254,6 +5550,7 @@
                 <w:rFonts w:ascii="Consolas" w:eastAsia="Consolas" w:hAnsi="Consolas" w:cs="Consolas"/>
                 <w:noProof/>
               </w:rPr>
+              <w:lastRenderedPageBreak/>
               <w:t>Africa:</w:t>
             </w:r>
           </w:p>
@@ -3293,6 +5590,7 @@
                 <w:rFonts w:ascii="Consolas" w:eastAsia="Consolas" w:hAnsi="Consolas" w:cs="Consolas"/>
                 <w:noProof/>
               </w:rPr>
+              <w:lastRenderedPageBreak/>
               <w:t>Asia:</w:t>
             </w:r>
           </w:p>
@@ -3418,6 +5716,7 @@
         <w:rPr>
           <w:lang w:val="bg-BG"/>
         </w:rPr>
+        <w:lastRenderedPageBreak/>
         <w:t>Насоки</w:t>
       </w:r>
     </w:p>
@@ -3609,6 +5908,8 @@
       <w:r>
         <w:rPr>
           <w:rFonts w:ascii="Calibri" w:eastAsia="Calibri" w:hAnsi="Calibri" w:cs="Calibri"/>
+          <w:b/>
+          <w:bCs/>
           <w:color w:val="000000" w:themeColor="text1"/>
           <w:lang w:val="bg-BG"/>
         </w:rPr>
@@ -3668,6 +5969,8 @@
       <w:r>
         <w:rPr>
           <w:rFonts w:ascii="Calibri" w:eastAsia="Calibri" w:hAnsi="Calibri" w:cs="Calibri"/>
+          <w:b/>
+          <w:bCs/>
           <w:color w:val="000000" w:themeColor="text1"/>
           <w:lang w:val="bg-BG"/>
         </w:rPr>
@@ -3734,10 +6037,37 @@
       <w:r>
         <w:rPr>
           <w:rFonts w:ascii="Calibri" w:eastAsia="Calibri" w:hAnsi="Calibri" w:cs="Calibri"/>
-          <w:color w:val="000000" w:themeColor="text1"/>
-          <w:lang w:val="bg-BG"/>
-        </w:rPr>
-        <w:t xml:space="preserve"> в речника и отпечатайте резултата</w:t>
+          <w:b/>
+          <w:bCs/>
+          <w:color w:val="000000" w:themeColor="text1"/>
+        </w:rPr>
+        <w:t xml:space="preserve"> </w:t>
+      </w:r>
+      <w:r>
+        <w:rPr>
+          <w:rFonts w:ascii="Calibri" w:eastAsia="Calibri" w:hAnsi="Calibri" w:cs="Calibri"/>
+          <w:color w:val="000000" w:themeColor="text1"/>
+          <w:lang w:val="bg-BG"/>
+        </w:rPr>
+        <w:t>двойки</w:t>
+      </w:r>
+      <w:r>
+        <w:rPr>
+          <w:rFonts w:ascii="Calibri" w:eastAsia="Calibri" w:hAnsi="Calibri" w:cs="Calibri"/>
+          <w:color w:val="000000" w:themeColor="text1"/>
+          <w:lang w:val="bg-BG"/>
+        </w:rPr>
+        <w:t xml:space="preserve"> в речника и отпечатайте </w:t>
+      </w:r>
+      <w:r>
+        <w:rPr>
+          <w:rFonts w:ascii="Calibri" w:eastAsia="Calibri" w:hAnsi="Calibri" w:cs="Calibri"/>
+          <w:b/>
+          <w:bCs/>
+          <w:color w:val="000000" w:themeColor="text1"/>
+          <w:lang w:val="bg-BG"/>
+        </w:rPr>
+        <w:t>резултата</w:t>
       </w:r>
       <w:r>
         <w:rPr>
@@ -3843,12 +6173,6 @@
           <w:lang w:val="bg-BG"/>
         </w:rPr>
         <w:t>Примери</w:t>
-      </w:r>
-      <w:r>
-        <w:rPr>
-          <w:lang w:val="bg-BG"/>
-        </w:rPr>
-        <w:br w:type="page"/>
       </w:r>
     </w:p>
     <w:tbl>
@@ -3899,7 +6223,6 @@
                 <w:bCs/>
                 <w:lang w:val="bg-BG"/>
               </w:rPr>
-              <w:lastRenderedPageBreak/>
               <w:t>Вход</w:t>
             </w:r>
           </w:p>
@@ -4747,6 +7070,11 @@
     </w:p>
     <w:p>
       <w:pPr>
+        <w:pStyle w:val="ac"/>
+        <w:numPr>
+          <w:ilvl w:val="0"/>
+          <w:numId w:val="53"/>
+        </w:numPr>
         <w:rPr>
           <w:rFonts w:ascii="Calibri" w:eastAsia="Calibri" w:hAnsi="Calibri" w:cs="Calibri"/>
           <w:color w:val="000000" w:themeColor="text1"/>
@@ -5221,6 +7549,7 @@
         <w:pStyle w:val="2"/>
       </w:pPr>
       <w:r>
+        <w:lastRenderedPageBreak/>
         <w:t>Сет от елементи</w:t>
       </w:r>
     </w:p>
@@ -5626,12 +7955,6 @@
           <w:lang w:val="bg-BG"/>
         </w:rPr>
         <w:t>Примери</w:t>
-      </w:r>
-      <w:r>
-        <w:rPr>
-          <w:lang w:val="bg-BG"/>
-        </w:rPr>
-        <w:br w:type="page"/>
       </w:r>
     </w:p>
     <w:tbl>
@@ -5670,7 +7993,6 @@
                 <w:bCs/>
                 <w:lang w:val="bg-BG"/>
               </w:rPr>
-              <w:lastRenderedPageBreak/>
               <w:t>Вход</w:t>
             </w:r>
           </w:p>
@@ -6009,8 +8331,8 @@
       </w:pPr>
     </w:p>
     <w:sectPr>
-      <w:headerReference w:type="default" r:id="rId9"/>
-      <w:footerReference w:type="default" r:id="rId10"/>
+      <w:headerReference w:type="default" r:id="rId25"/>
+      <w:footerReference w:type="default" r:id="rId26"/>
       <w:pgSz w:w="11909" w:h="16834" w:code="9"/>
       <w:pgMar w:top="567" w:right="737" w:bottom="680" w:left="737" w:header="567" w:footer="510" w:gutter="0"/>
       <w:cols w:space="720"/>
@@ -7563,6 +9885,119 @@
     </w:lvl>
   </w:abstractNum>
   <w:abstractNum w:abstractNumId="3" w15:restartNumberingAfterBreak="0">
+    <w:nsid w:val="0BEE50B0"/>
+    <w:multiLevelType w:val="hybridMultilevel"/>
+    <w:tmpl w:val="674AE8C0"/>
+    <w:lvl w:ilvl="0" w:tplc="FFFFFFFF">
+      <w:start w:val="1"/>
+      <w:numFmt w:val="decimal"/>
+      <w:lvlText w:val="%1."/>
+      <w:lvlJc w:val="left"/>
+      <w:pPr>
+        <w:ind w:left="720" w:hanging="360"/>
+      </w:pPr>
+      <w:rPr>
+        <w:rFonts w:hint="default"/>
+      </w:rPr>
+    </w:lvl>
+    <w:lvl w:ilvl="1" w:tplc="FFFFFFFF">
+      <w:start w:val="1"/>
+      <w:numFmt w:val="bullet"/>
+      <w:lvlText w:val="o"/>
+      <w:lvlJc w:val="left"/>
+      <w:pPr>
+        <w:ind w:left="1440" w:hanging="360"/>
+      </w:pPr>
+      <w:rPr>
+        <w:rFonts w:ascii="Courier New" w:hAnsi="Courier New" w:hint="default"/>
+      </w:rPr>
+    </w:lvl>
+    <w:lvl w:ilvl="2" w:tplc="FFFFFFFF">
+      <w:start w:val="1"/>
+      <w:numFmt w:val="bullet"/>
+      <w:lvlText w:val=""/>
+      <w:lvlJc w:val="left"/>
+      <w:pPr>
+        <w:ind w:left="2160" w:hanging="360"/>
+      </w:pPr>
+      <w:rPr>
+        <w:rFonts w:ascii="Wingdings" w:hAnsi="Wingdings" w:hint="default"/>
+      </w:rPr>
+    </w:lvl>
+    <w:lvl w:ilvl="3" w:tplc="FFFFFFFF">
+      <w:start w:val="1"/>
+      <w:numFmt w:val="bullet"/>
+      <w:lvlText w:val=""/>
+      <w:lvlJc w:val="left"/>
+      <w:pPr>
+        <w:ind w:left="2880" w:hanging="360"/>
+      </w:pPr>
+      <w:rPr>
+        <w:rFonts w:ascii="Symbol" w:hAnsi="Symbol" w:hint="default"/>
+      </w:rPr>
+    </w:lvl>
+    <w:lvl w:ilvl="4" w:tplc="FFFFFFFF">
+      <w:start w:val="1"/>
+      <w:numFmt w:val="bullet"/>
+      <w:lvlText w:val="o"/>
+      <w:lvlJc w:val="left"/>
+      <w:pPr>
+        <w:ind w:left="3600" w:hanging="360"/>
+      </w:pPr>
+      <w:rPr>
+        <w:rFonts w:ascii="Courier New" w:hAnsi="Courier New" w:hint="default"/>
+      </w:rPr>
+    </w:lvl>
+    <w:lvl w:ilvl="5" w:tplc="FFFFFFFF">
+      <w:start w:val="1"/>
+      <w:numFmt w:val="bullet"/>
+      <w:lvlText w:val=""/>
+      <w:lvlJc w:val="left"/>
+      <w:pPr>
+        <w:ind w:left="4320" w:hanging="360"/>
+      </w:pPr>
+      <w:rPr>
+        <w:rFonts w:ascii="Wingdings" w:hAnsi="Wingdings" w:hint="default"/>
+      </w:rPr>
+    </w:lvl>
+    <w:lvl w:ilvl="6" w:tplc="FFFFFFFF">
+      <w:start w:val="1"/>
+      <w:numFmt w:val="bullet"/>
+      <w:lvlText w:val=""/>
+      <w:lvlJc w:val="left"/>
+      <w:pPr>
+        <w:ind w:left="5040" w:hanging="360"/>
+      </w:pPr>
+      <w:rPr>
+        <w:rFonts w:ascii="Symbol" w:hAnsi="Symbol" w:hint="default"/>
+      </w:rPr>
+    </w:lvl>
+    <w:lvl w:ilvl="7" w:tplc="FFFFFFFF">
+      <w:start w:val="1"/>
+      <w:numFmt w:val="bullet"/>
+      <w:lvlText w:val="o"/>
+      <w:lvlJc w:val="left"/>
+      <w:pPr>
+        <w:ind w:left="5760" w:hanging="360"/>
+      </w:pPr>
+      <w:rPr>
+        <w:rFonts w:ascii="Courier New" w:hAnsi="Courier New" w:hint="default"/>
+      </w:rPr>
+    </w:lvl>
+    <w:lvl w:ilvl="8" w:tplc="FFFFFFFF">
+      <w:start w:val="1"/>
+      <w:numFmt w:val="bullet"/>
+      <w:lvlText w:val=""/>
+      <w:lvlJc w:val="left"/>
+      <w:pPr>
+        <w:ind w:left="6480" w:hanging="360"/>
+      </w:pPr>
+      <w:rPr>
+        <w:rFonts w:ascii="Wingdings" w:hAnsi="Wingdings" w:hint="default"/>
+      </w:rPr>
+    </w:lvl>
+  </w:abstractNum>
+  <w:abstractNum w:abstractNumId="4" w15:restartNumberingAfterBreak="0">
     <w:nsid w:val="0D150978"/>
     <w:multiLevelType w:val="hybridMultilevel"/>
     <w:tmpl w:val="184A0ED8"/>
@@ -7654,7 +10089,7 @@
       </w:pPr>
     </w:lvl>
   </w:abstractNum>
-  <w:abstractNum w:abstractNumId="4" w15:restartNumberingAfterBreak="0">
+  <w:abstractNum w:abstractNumId="5" w15:restartNumberingAfterBreak="0">
     <w:nsid w:val="12D46FE6"/>
     <w:multiLevelType w:val="hybridMultilevel"/>
     <w:tmpl w:val="2E189FDA"/>
@@ -7767,7 +10202,7 @@
       </w:rPr>
     </w:lvl>
   </w:abstractNum>
-  <w:abstractNum w:abstractNumId="5" w15:restartNumberingAfterBreak="0">
+  <w:abstractNum w:abstractNumId="6" w15:restartNumberingAfterBreak="0">
     <w:nsid w:val="13A00DEC"/>
     <w:multiLevelType w:val="hybridMultilevel"/>
     <w:tmpl w:val="5E960EC2"/>
@@ -7854,7 +10289,7 @@
       </w:pPr>
     </w:lvl>
   </w:abstractNum>
-  <w:abstractNum w:abstractNumId="6" w15:restartNumberingAfterBreak="0">
+  <w:abstractNum w:abstractNumId="7" w15:restartNumberingAfterBreak="0">
     <w:nsid w:val="19FC108B"/>
     <w:multiLevelType w:val="hybridMultilevel"/>
     <w:tmpl w:val="5AE21E18"/>
@@ -7967,7 +10402,7 @@
       </w:rPr>
     </w:lvl>
   </w:abstractNum>
-  <w:abstractNum w:abstractNumId="7" w15:restartNumberingAfterBreak="0">
+  <w:abstractNum w:abstractNumId="8" w15:restartNumberingAfterBreak="0">
     <w:nsid w:val="1D3C450D"/>
     <w:multiLevelType w:val="hybridMultilevel"/>
     <w:tmpl w:val="0732809A"/>
@@ -8056,7 +10491,7 @@
       </w:pPr>
     </w:lvl>
   </w:abstractNum>
-  <w:abstractNum w:abstractNumId="8" w15:restartNumberingAfterBreak="0">
+  <w:abstractNum w:abstractNumId="9" w15:restartNumberingAfterBreak="0">
     <w:nsid w:val="1DAD2515"/>
     <w:multiLevelType w:val="hybridMultilevel"/>
     <w:tmpl w:val="9C1E9A04"/>
@@ -8169,7 +10604,120 @@
       </w:rPr>
     </w:lvl>
   </w:abstractNum>
-  <w:abstractNum w:abstractNumId="9" w15:restartNumberingAfterBreak="0">
+  <w:abstractNum w:abstractNumId="10" w15:restartNumberingAfterBreak="0">
+    <w:nsid w:val="21457F64"/>
+    <w:multiLevelType w:val="hybridMultilevel"/>
+    <w:tmpl w:val="4AB42A52"/>
+    <w:lvl w:ilvl="0" w:tplc="0402000F">
+      <w:start w:val="1"/>
+      <w:numFmt w:val="decimal"/>
+      <w:lvlText w:val="%1."/>
+      <w:lvlJc w:val="left"/>
+      <w:pPr>
+        <w:ind w:left="720" w:hanging="360"/>
+      </w:pPr>
+      <w:rPr>
+        <w:rFonts w:hint="default"/>
+      </w:rPr>
+    </w:lvl>
+    <w:lvl w:ilvl="1" w:tplc="FFFFFFFF">
+      <w:start w:val="1"/>
+      <w:numFmt w:val="bullet"/>
+      <w:lvlText w:val="o"/>
+      <w:lvlJc w:val="left"/>
+      <w:pPr>
+        <w:ind w:left="1440" w:hanging="360"/>
+      </w:pPr>
+      <w:rPr>
+        <w:rFonts w:ascii="Courier New" w:hAnsi="Courier New" w:hint="default"/>
+      </w:rPr>
+    </w:lvl>
+    <w:lvl w:ilvl="2" w:tplc="FFFFFFFF">
+      <w:start w:val="1"/>
+      <w:numFmt w:val="bullet"/>
+      <w:lvlText w:val=""/>
+      <w:lvlJc w:val="left"/>
+      <w:pPr>
+        <w:ind w:left="2160" w:hanging="360"/>
+      </w:pPr>
+      <w:rPr>
+        <w:rFonts w:ascii="Wingdings" w:hAnsi="Wingdings" w:hint="default"/>
+      </w:rPr>
+    </w:lvl>
+    <w:lvl w:ilvl="3" w:tplc="FFFFFFFF">
+      <w:start w:val="1"/>
+      <w:numFmt w:val="bullet"/>
+      <w:lvlText w:val=""/>
+      <w:lvlJc w:val="left"/>
+      <w:pPr>
+        <w:ind w:left="2880" w:hanging="360"/>
+      </w:pPr>
+      <w:rPr>
+        <w:rFonts w:ascii="Symbol" w:hAnsi="Symbol" w:hint="default"/>
+      </w:rPr>
+    </w:lvl>
+    <w:lvl w:ilvl="4" w:tplc="FFFFFFFF">
+      <w:start w:val="1"/>
+      <w:numFmt w:val="bullet"/>
+      <w:lvlText w:val="o"/>
+      <w:lvlJc w:val="left"/>
+      <w:pPr>
+        <w:ind w:left="3600" w:hanging="360"/>
+      </w:pPr>
+      <w:rPr>
+        <w:rFonts w:ascii="Courier New" w:hAnsi="Courier New" w:hint="default"/>
+      </w:rPr>
+    </w:lvl>
+    <w:lvl w:ilvl="5" w:tplc="FFFFFFFF">
+      <w:start w:val="1"/>
+      <w:numFmt w:val="bullet"/>
+      <w:lvlText w:val=""/>
+      <w:lvlJc w:val="left"/>
+      <w:pPr>
+        <w:ind w:left="4320" w:hanging="360"/>
+      </w:pPr>
+      <w:rPr>
+        <w:rFonts w:ascii="Wingdings" w:hAnsi="Wingdings" w:hint="default"/>
+      </w:rPr>
+    </w:lvl>
+    <w:lvl w:ilvl="6" w:tplc="FFFFFFFF">
+      <w:start w:val="1"/>
+      <w:numFmt w:val="bullet"/>
+      <w:lvlText w:val=""/>
+      <w:lvlJc w:val="left"/>
+      <w:pPr>
+        <w:ind w:left="5040" w:hanging="360"/>
+      </w:pPr>
+      <w:rPr>
+        <w:rFonts w:ascii="Symbol" w:hAnsi="Symbol" w:hint="default"/>
+      </w:rPr>
+    </w:lvl>
+    <w:lvl w:ilvl="7" w:tplc="FFFFFFFF">
+      <w:start w:val="1"/>
+      <w:numFmt w:val="bullet"/>
+      <w:lvlText w:val="o"/>
+      <w:lvlJc w:val="left"/>
+      <w:pPr>
+        <w:ind w:left="5760" w:hanging="360"/>
+      </w:pPr>
+      <w:rPr>
+        <w:rFonts w:ascii="Courier New" w:hAnsi="Courier New" w:hint="default"/>
+      </w:rPr>
+    </w:lvl>
+    <w:lvl w:ilvl="8" w:tplc="FFFFFFFF">
+      <w:start w:val="1"/>
+      <w:numFmt w:val="bullet"/>
+      <w:lvlText w:val=""/>
+      <w:lvlJc w:val="left"/>
+      <w:pPr>
+        <w:ind w:left="6480" w:hanging="360"/>
+      </w:pPr>
+      <w:rPr>
+        <w:rFonts w:ascii="Wingdings" w:hAnsi="Wingdings" w:hint="default"/>
+      </w:rPr>
+    </w:lvl>
+  </w:abstractNum>
+  <w:abstractNum w:abstractNumId="11" w15:restartNumberingAfterBreak="0">
     <w:nsid w:val="22CD3F94"/>
     <w:multiLevelType w:val="hybridMultilevel"/>
     <w:tmpl w:val="A044FDFA"/>
@@ -8255,7 +10803,7 @@
       </w:pPr>
     </w:lvl>
   </w:abstractNum>
-  <w:abstractNum w:abstractNumId="10" w15:restartNumberingAfterBreak="0">
+  <w:abstractNum w:abstractNumId="12" w15:restartNumberingAfterBreak="0">
     <w:nsid w:val="23536430"/>
     <w:multiLevelType w:val="hybridMultilevel"/>
     <w:tmpl w:val="88CCA070"/>
@@ -8368,7 +10916,7 @@
       </w:rPr>
     </w:lvl>
   </w:abstractNum>
-  <w:abstractNum w:abstractNumId="11" w15:restartNumberingAfterBreak="0">
+  <w:abstractNum w:abstractNumId="13" w15:restartNumberingAfterBreak="0">
     <w:nsid w:val="23C737F5"/>
     <w:multiLevelType w:val="hybridMultilevel"/>
     <w:tmpl w:val="13202166"/>
@@ -8457,7 +11005,7 @@
       </w:pPr>
     </w:lvl>
   </w:abstractNum>
-  <w:abstractNum w:abstractNumId="12" w15:restartNumberingAfterBreak="0">
+  <w:abstractNum w:abstractNumId="14" w15:restartNumberingAfterBreak="0">
     <w:nsid w:val="241C0863"/>
     <w:multiLevelType w:val="hybridMultilevel"/>
     <w:tmpl w:val="BB26599A"/>
@@ -8570,7 +11118,7 @@
       </w:rPr>
     </w:lvl>
   </w:abstractNum>
-  <w:abstractNum w:abstractNumId="13" w15:restartNumberingAfterBreak="0">
+  <w:abstractNum w:abstractNumId="15" w15:restartNumberingAfterBreak="0">
     <w:nsid w:val="253348C0"/>
     <w:multiLevelType w:val="hybridMultilevel"/>
     <w:tmpl w:val="5CC6AF8A"/>
@@ -8658,7 +11206,7 @@
       </w:pPr>
     </w:lvl>
   </w:abstractNum>
-  <w:abstractNum w:abstractNumId="14" w15:restartNumberingAfterBreak="0">
+  <w:abstractNum w:abstractNumId="16" w15:restartNumberingAfterBreak="0">
     <w:nsid w:val="26413526"/>
     <w:multiLevelType w:val="hybridMultilevel"/>
     <w:tmpl w:val="A1B4F3F4"/>
@@ -8744,7 +11292,7 @@
       </w:pPr>
     </w:lvl>
   </w:abstractNum>
-  <w:abstractNum w:abstractNumId="15" w15:restartNumberingAfterBreak="0">
+  <w:abstractNum w:abstractNumId="17" w15:restartNumberingAfterBreak="0">
     <w:nsid w:val="264860D5"/>
     <w:multiLevelType w:val="hybridMultilevel"/>
     <w:tmpl w:val="1F1CB5CE"/>
@@ -8833,7 +11381,7 @@
       </w:pPr>
     </w:lvl>
   </w:abstractNum>
-  <w:abstractNum w:abstractNumId="16" w15:restartNumberingAfterBreak="0">
+  <w:abstractNum w:abstractNumId="18" w15:restartNumberingAfterBreak="0">
     <w:nsid w:val="268274C7"/>
     <w:multiLevelType w:val="hybridMultilevel"/>
     <w:tmpl w:val="0732809A"/>
@@ -8922,7 +11470,7 @@
       </w:pPr>
     </w:lvl>
   </w:abstractNum>
-  <w:abstractNum w:abstractNumId="17" w15:restartNumberingAfterBreak="0">
+  <w:abstractNum w:abstractNumId="19" w15:restartNumberingAfterBreak="0">
     <w:nsid w:val="2C5B53B7"/>
     <w:multiLevelType w:val="hybridMultilevel"/>
     <w:tmpl w:val="98BE5D62"/>
@@ -9017,7 +11565,7 @@
       </w:pPr>
     </w:lvl>
   </w:abstractNum>
-  <w:abstractNum w:abstractNumId="18" w15:restartNumberingAfterBreak="0">
+  <w:abstractNum w:abstractNumId="20" w15:restartNumberingAfterBreak="0">
     <w:nsid w:val="2CE51155"/>
     <w:multiLevelType w:val="multilevel"/>
     <w:tmpl w:val="4A18EE0A"/>
@@ -9166,7 +11714,7 @@
       </w:rPr>
     </w:lvl>
   </w:abstractNum>
-  <w:abstractNum w:abstractNumId="19" w15:restartNumberingAfterBreak="0">
+  <w:abstractNum w:abstractNumId="21" w15:restartNumberingAfterBreak="0">
     <w:nsid w:val="326B7ADF"/>
     <w:multiLevelType w:val="hybridMultilevel"/>
     <w:tmpl w:val="243464B4"/>
@@ -9261,7 +11809,7 @@
       </w:pPr>
     </w:lvl>
   </w:abstractNum>
-  <w:abstractNum w:abstractNumId="20" w15:restartNumberingAfterBreak="0">
+  <w:abstractNum w:abstractNumId="22" w15:restartNumberingAfterBreak="0">
     <w:nsid w:val="36F1759A"/>
     <w:multiLevelType w:val="hybridMultilevel"/>
     <w:tmpl w:val="AC4C80EA"/>
@@ -9374,7 +11922,7 @@
       </w:rPr>
     </w:lvl>
   </w:abstractNum>
-  <w:abstractNum w:abstractNumId="21" w15:restartNumberingAfterBreak="0">
+  <w:abstractNum w:abstractNumId="23" w15:restartNumberingAfterBreak="0">
     <w:nsid w:val="385C6CB3"/>
     <w:multiLevelType w:val="hybridMultilevel"/>
     <w:tmpl w:val="C1C67C5C"/>
@@ -9487,7 +12035,7 @@
       </w:rPr>
     </w:lvl>
   </w:abstractNum>
-  <w:abstractNum w:abstractNumId="22" w15:restartNumberingAfterBreak="0">
+  <w:abstractNum w:abstractNumId="24" w15:restartNumberingAfterBreak="0">
     <w:nsid w:val="40B63A43"/>
     <w:multiLevelType w:val="hybridMultilevel"/>
     <w:tmpl w:val="4D9EFB84"/>
@@ -9582,7 +12130,7 @@
       </w:pPr>
     </w:lvl>
   </w:abstractNum>
-  <w:abstractNum w:abstractNumId="23" w15:restartNumberingAfterBreak="0">
+  <w:abstractNum w:abstractNumId="25" w15:restartNumberingAfterBreak="0">
     <w:nsid w:val="42E68297"/>
     <w:multiLevelType w:val="hybridMultilevel"/>
     <w:tmpl w:val="4FAE1FE2"/>
@@ -9695,7 +12243,7 @@
       </w:rPr>
     </w:lvl>
   </w:abstractNum>
-  <w:abstractNum w:abstractNumId="24" w15:restartNumberingAfterBreak="0">
+  <w:abstractNum w:abstractNumId="26" w15:restartNumberingAfterBreak="0">
     <w:nsid w:val="44BC2519"/>
     <w:multiLevelType w:val="hybridMultilevel"/>
     <w:tmpl w:val="EEB2B3B6"/>
@@ -9784,7 +12332,7 @@
       </w:pPr>
     </w:lvl>
   </w:abstractNum>
-  <w:abstractNum w:abstractNumId="25" w15:restartNumberingAfterBreak="0">
+  <w:abstractNum w:abstractNumId="27" w15:restartNumberingAfterBreak="0">
     <w:nsid w:val="462E05C9"/>
     <w:multiLevelType w:val="hybridMultilevel"/>
     <w:tmpl w:val="DD14F1AC"/>
@@ -9897,7 +12445,7 @@
       </w:rPr>
     </w:lvl>
   </w:abstractNum>
-  <w:abstractNum w:abstractNumId="26" w15:restartNumberingAfterBreak="0">
+  <w:abstractNum w:abstractNumId="28" w15:restartNumberingAfterBreak="0">
     <w:nsid w:val="49F15A4A"/>
     <w:multiLevelType w:val="hybridMultilevel"/>
     <w:tmpl w:val="507C2FF0"/>
@@ -9986,7 +12534,120 @@
       </w:pPr>
     </w:lvl>
   </w:abstractNum>
-  <w:abstractNum w:abstractNumId="27" w15:restartNumberingAfterBreak="0">
+  <w:abstractNum w:abstractNumId="29" w15:restartNumberingAfterBreak="0">
+    <w:nsid w:val="4C017869"/>
+    <w:multiLevelType w:val="hybridMultilevel"/>
+    <w:tmpl w:val="4AB42A52"/>
+    <w:lvl w:ilvl="0" w:tplc="FFFFFFFF">
+      <w:start w:val="1"/>
+      <w:numFmt w:val="decimal"/>
+      <w:lvlText w:val="%1."/>
+      <w:lvlJc w:val="left"/>
+      <w:pPr>
+        <w:ind w:left="720" w:hanging="360"/>
+      </w:pPr>
+      <w:rPr>
+        <w:rFonts w:hint="default"/>
+      </w:rPr>
+    </w:lvl>
+    <w:lvl w:ilvl="1" w:tplc="FFFFFFFF">
+      <w:start w:val="1"/>
+      <w:numFmt w:val="bullet"/>
+      <w:lvlText w:val="o"/>
+      <w:lvlJc w:val="left"/>
+      <w:pPr>
+        <w:ind w:left="1440" w:hanging="360"/>
+      </w:pPr>
+      <w:rPr>
+        <w:rFonts w:ascii="Courier New" w:hAnsi="Courier New" w:hint="default"/>
+      </w:rPr>
+    </w:lvl>
+    <w:lvl w:ilvl="2" w:tplc="FFFFFFFF">
+      <w:start w:val="1"/>
+      <w:numFmt w:val="bullet"/>
+      <w:lvlText w:val=""/>
+      <w:lvlJc w:val="left"/>
+      <w:pPr>
+        <w:ind w:left="2160" w:hanging="360"/>
+      </w:pPr>
+      <w:rPr>
+        <w:rFonts w:ascii="Wingdings" w:hAnsi="Wingdings" w:hint="default"/>
+      </w:rPr>
+    </w:lvl>
+    <w:lvl w:ilvl="3" w:tplc="FFFFFFFF">
+      <w:start w:val="1"/>
+      <w:numFmt w:val="bullet"/>
+      <w:lvlText w:val=""/>
+      <w:lvlJc w:val="left"/>
+      <w:pPr>
+        <w:ind w:left="2880" w:hanging="360"/>
+      </w:pPr>
+      <w:rPr>
+        <w:rFonts w:ascii="Symbol" w:hAnsi="Symbol" w:hint="default"/>
+      </w:rPr>
+    </w:lvl>
+    <w:lvl w:ilvl="4" w:tplc="FFFFFFFF">
+      <w:start w:val="1"/>
+      <w:numFmt w:val="bullet"/>
+      <w:lvlText w:val="o"/>
+      <w:lvlJc w:val="left"/>
+      <w:pPr>
+        <w:ind w:left="3600" w:hanging="360"/>
+      </w:pPr>
+      <w:rPr>
+        <w:rFonts w:ascii="Courier New" w:hAnsi="Courier New" w:hint="default"/>
+      </w:rPr>
+    </w:lvl>
+    <w:lvl w:ilvl="5" w:tplc="FFFFFFFF">
+      <w:start w:val="1"/>
+      <w:numFmt w:val="bullet"/>
+      <w:lvlText w:val=""/>
+      <w:lvlJc w:val="left"/>
+      <w:pPr>
+        <w:ind w:left="4320" w:hanging="360"/>
+      </w:pPr>
+      <w:rPr>
+        <w:rFonts w:ascii="Wingdings" w:hAnsi="Wingdings" w:hint="default"/>
+      </w:rPr>
+    </w:lvl>
+    <w:lvl w:ilvl="6" w:tplc="FFFFFFFF">
+      <w:start w:val="1"/>
+      <w:numFmt w:val="bullet"/>
+      <w:lvlText w:val=""/>
+      <w:lvlJc w:val="left"/>
+      <w:pPr>
+        <w:ind w:left="5040" w:hanging="360"/>
+      </w:pPr>
+      <w:rPr>
+        <w:rFonts w:ascii="Symbol" w:hAnsi="Symbol" w:hint="default"/>
+      </w:rPr>
+    </w:lvl>
+    <w:lvl w:ilvl="7" w:tplc="FFFFFFFF">
+      <w:start w:val="1"/>
+      <w:numFmt w:val="bullet"/>
+      <w:lvlText w:val="o"/>
+      <w:lvlJc w:val="left"/>
+      <w:pPr>
+        <w:ind w:left="5760" w:hanging="360"/>
+      </w:pPr>
+      <w:rPr>
+        <w:rFonts w:ascii="Courier New" w:hAnsi="Courier New" w:hint="default"/>
+      </w:rPr>
+    </w:lvl>
+    <w:lvl w:ilvl="8" w:tplc="FFFFFFFF">
+      <w:start w:val="1"/>
+      <w:numFmt w:val="bullet"/>
+      <w:lvlText w:val=""/>
+      <w:lvlJc w:val="left"/>
+      <w:pPr>
+        <w:ind w:left="6480" w:hanging="360"/>
+      </w:pPr>
+      <w:rPr>
+        <w:rFonts w:ascii="Wingdings" w:hAnsi="Wingdings" w:hint="default"/>
+      </w:rPr>
+    </w:lvl>
+  </w:abstractNum>
+  <w:abstractNum w:abstractNumId="30" w15:restartNumberingAfterBreak="0">
     <w:nsid w:val="4D796141"/>
     <w:multiLevelType w:val="hybridMultilevel"/>
     <w:tmpl w:val="91D04A66"/>
@@ -10099,7 +12760,7 @@
       </w:rPr>
     </w:lvl>
   </w:abstractNum>
-  <w:abstractNum w:abstractNumId="28" w15:restartNumberingAfterBreak="0">
+  <w:abstractNum w:abstractNumId="31" w15:restartNumberingAfterBreak="0">
     <w:nsid w:val="4F5B2890"/>
     <w:multiLevelType w:val="hybridMultilevel"/>
     <w:tmpl w:val="9FAE4850"/>
@@ -10212,7 +12873,7 @@
       </w:rPr>
     </w:lvl>
   </w:abstractNum>
-  <w:abstractNum w:abstractNumId="29" w15:restartNumberingAfterBreak="0">
+  <w:abstractNum w:abstractNumId="32" w15:restartNumberingAfterBreak="0">
     <w:nsid w:val="50F62E8C"/>
     <w:multiLevelType w:val="hybridMultilevel"/>
     <w:tmpl w:val="E78C85C0"/>
@@ -10325,7 +12986,7 @@
       </w:rPr>
     </w:lvl>
   </w:abstractNum>
-  <w:abstractNum w:abstractNumId="30" w15:restartNumberingAfterBreak="0">
+  <w:abstractNum w:abstractNumId="33" w15:restartNumberingAfterBreak="0">
     <w:nsid w:val="5507266E"/>
     <w:multiLevelType w:val="hybridMultilevel"/>
     <w:tmpl w:val="22522E3A"/>
@@ -10438,7 +13099,7 @@
       </w:rPr>
     </w:lvl>
   </w:abstractNum>
-  <w:abstractNum w:abstractNumId="31" w15:restartNumberingAfterBreak="0">
+  <w:abstractNum w:abstractNumId="34" w15:restartNumberingAfterBreak="0">
     <w:nsid w:val="55990837"/>
     <w:multiLevelType w:val="hybridMultilevel"/>
     <w:tmpl w:val="960254F8"/>
@@ -10551,7 +13212,7 @@
       </w:rPr>
     </w:lvl>
   </w:abstractNum>
-  <w:abstractNum w:abstractNumId="32" w15:restartNumberingAfterBreak="0">
+  <w:abstractNum w:abstractNumId="35" w15:restartNumberingAfterBreak="0">
     <w:nsid w:val="55BC60FF"/>
     <w:multiLevelType w:val="hybridMultilevel"/>
     <w:tmpl w:val="C1FC87D6"/>
@@ -10640,7 +13301,7 @@
       </w:pPr>
     </w:lvl>
   </w:abstractNum>
-  <w:abstractNum w:abstractNumId="33" w15:restartNumberingAfterBreak="0">
+  <w:abstractNum w:abstractNumId="36" w15:restartNumberingAfterBreak="0">
     <w:nsid w:val="57FD43D1"/>
     <w:multiLevelType w:val="hybridMultilevel"/>
     <w:tmpl w:val="A36A9E3E"/>
@@ -10728,7 +13389,93 @@
       </w:pPr>
     </w:lvl>
   </w:abstractNum>
-  <w:abstractNum w:abstractNumId="34" w15:restartNumberingAfterBreak="0">
+  <w:abstractNum w:abstractNumId="37" w15:restartNumberingAfterBreak="0">
+    <w:nsid w:val="58AC7EF3"/>
+    <w:multiLevelType w:val="hybridMultilevel"/>
+    <w:tmpl w:val="C5DC0952"/>
+    <w:lvl w:ilvl="0" w:tplc="0402000F">
+      <w:start w:val="1"/>
+      <w:numFmt w:val="decimal"/>
+      <w:lvlText w:val="%1."/>
+      <w:lvlJc w:val="left"/>
+      <w:pPr>
+        <w:ind w:left="720" w:hanging="360"/>
+      </w:pPr>
+    </w:lvl>
+    <w:lvl w:ilvl="1" w:tplc="04020019" w:tentative="1">
+      <w:start w:val="1"/>
+      <w:numFmt w:val="lowerLetter"/>
+      <w:lvlText w:val="%2."/>
+      <w:lvlJc w:val="left"/>
+      <w:pPr>
+        <w:ind w:left="1440" w:hanging="360"/>
+      </w:pPr>
+    </w:lvl>
+    <w:lvl w:ilvl="2" w:tplc="0402001B" w:tentative="1">
+      <w:start w:val="1"/>
+      <w:numFmt w:val="lowerRoman"/>
+      <w:lvlText w:val="%3."/>
+      <w:lvlJc w:val="right"/>
+      <w:pPr>
+        <w:ind w:left="2160" w:hanging="180"/>
+      </w:pPr>
+    </w:lvl>
+    <w:lvl w:ilvl="3" w:tplc="0402000F" w:tentative="1">
+      <w:start w:val="1"/>
+      <w:numFmt w:val="decimal"/>
+      <w:lvlText w:val="%4."/>
+      <w:lvlJc w:val="left"/>
+      <w:pPr>
+        <w:ind w:left="2880" w:hanging="360"/>
+      </w:pPr>
+    </w:lvl>
+    <w:lvl w:ilvl="4" w:tplc="04020019" w:tentative="1">
+      <w:start w:val="1"/>
+      <w:numFmt w:val="lowerLetter"/>
+      <w:lvlText w:val="%5."/>
+      <w:lvlJc w:val="left"/>
+      <w:pPr>
+        <w:ind w:left="3600" w:hanging="360"/>
+      </w:pPr>
+    </w:lvl>
+    <w:lvl w:ilvl="5" w:tplc="0402001B" w:tentative="1">
+      <w:start w:val="1"/>
+      <w:numFmt w:val="lowerRoman"/>
+      <w:lvlText w:val="%6."/>
+      <w:lvlJc w:val="right"/>
+      <w:pPr>
+        <w:ind w:left="4320" w:hanging="180"/>
+      </w:pPr>
+    </w:lvl>
+    <w:lvl w:ilvl="6" w:tplc="0402000F" w:tentative="1">
+      <w:start w:val="1"/>
+      <w:numFmt w:val="decimal"/>
+      <w:lvlText w:val="%7."/>
+      <w:lvlJc w:val="left"/>
+      <w:pPr>
+        <w:ind w:left="5040" w:hanging="360"/>
+      </w:pPr>
+    </w:lvl>
+    <w:lvl w:ilvl="7" w:tplc="04020019" w:tentative="1">
+      <w:start w:val="1"/>
+      <w:numFmt w:val="lowerLetter"/>
+      <w:lvlText w:val="%8."/>
+      <w:lvlJc w:val="left"/>
+      <w:pPr>
+        <w:ind w:left="5760" w:hanging="360"/>
+      </w:pPr>
+    </w:lvl>
+    <w:lvl w:ilvl="8" w:tplc="0402001B" w:tentative="1">
+      <w:start w:val="1"/>
+      <w:numFmt w:val="lowerRoman"/>
+      <w:lvlText w:val="%9."/>
+      <w:lvlJc w:val="right"/>
+      <w:pPr>
+        <w:ind w:left="6480" w:hanging="180"/>
+      </w:pPr>
+    </w:lvl>
+  </w:abstractNum>
+  <w:abstractNum w:abstractNumId="38" w15:restartNumberingAfterBreak="0">
     <w:nsid w:val="59AA1FB0"/>
     <w:multiLevelType w:val="hybridMultilevel"/>
     <w:tmpl w:val="C874C5A6"/>
@@ -10841,7 +13588,7 @@
       </w:rPr>
     </w:lvl>
   </w:abstractNum>
-  <w:abstractNum w:abstractNumId="35" w15:restartNumberingAfterBreak="0">
+  <w:abstractNum w:abstractNumId="39" w15:restartNumberingAfterBreak="0">
     <w:nsid w:val="5E7757B2"/>
     <w:multiLevelType w:val="multilevel"/>
     <w:tmpl w:val="0E203B02"/>
@@ -10927,7 +13674,7 @@
       </w:pPr>
     </w:lvl>
   </w:abstractNum>
-  <w:abstractNum w:abstractNumId="36" w15:restartNumberingAfterBreak="0">
+  <w:abstractNum w:abstractNumId="40" w15:restartNumberingAfterBreak="0">
     <w:nsid w:val="5F9A715F"/>
     <w:multiLevelType w:val="hybridMultilevel"/>
     <w:tmpl w:val="4B26630C"/>
@@ -11040,7 +13787,7 @@
       </w:rPr>
     </w:lvl>
   </w:abstractNum>
-  <w:abstractNum w:abstractNumId="37" w15:restartNumberingAfterBreak="0">
+  <w:abstractNum w:abstractNumId="41" w15:restartNumberingAfterBreak="0">
     <w:nsid w:val="609D235C"/>
     <w:multiLevelType w:val="hybridMultilevel"/>
     <w:tmpl w:val="848696AC"/>
@@ -11153,7 +13900,7 @@
       </w:rPr>
     </w:lvl>
   </w:abstractNum>
-  <w:abstractNum w:abstractNumId="38" w15:restartNumberingAfterBreak="0">
+  <w:abstractNum w:abstractNumId="42" w15:restartNumberingAfterBreak="0">
     <w:nsid w:val="60FC6BB4"/>
     <w:multiLevelType w:val="hybridMultilevel"/>
     <w:tmpl w:val="671E692E"/>
@@ -11266,7 +14013,7 @@
       </w:rPr>
     </w:lvl>
   </w:abstractNum>
-  <w:abstractNum w:abstractNumId="39" w15:restartNumberingAfterBreak="0">
+  <w:abstractNum w:abstractNumId="43" w15:restartNumberingAfterBreak="0">
     <w:nsid w:val="636274E2"/>
     <w:multiLevelType w:val="hybridMultilevel"/>
     <w:tmpl w:val="0732809A"/>
@@ -11355,7 +14102,7 @@
       </w:pPr>
     </w:lvl>
   </w:abstractNum>
-  <w:abstractNum w:abstractNumId="40" w15:restartNumberingAfterBreak="0">
+  <w:abstractNum w:abstractNumId="44" w15:restartNumberingAfterBreak="0">
     <w:nsid w:val="6B944EC9"/>
     <w:multiLevelType w:val="hybridMultilevel"/>
     <w:tmpl w:val="8076D1AC"/>
@@ -11468,7 +14215,7 @@
       </w:rPr>
     </w:lvl>
   </w:abstractNum>
-  <w:abstractNum w:abstractNumId="41" w15:restartNumberingAfterBreak="0">
+  <w:abstractNum w:abstractNumId="45" w15:restartNumberingAfterBreak="0">
     <w:nsid w:val="6EBD0C51"/>
     <w:multiLevelType w:val="hybridMultilevel"/>
     <w:tmpl w:val="5C28EE1A"/>
@@ -11581,7 +14328,7 @@
       </w:rPr>
     </w:lvl>
   </w:abstractNum>
-  <w:abstractNum w:abstractNumId="42" w15:restartNumberingAfterBreak="0">
+  <w:abstractNum w:abstractNumId="46" w15:restartNumberingAfterBreak="0">
     <w:nsid w:val="738DD46A"/>
     <w:multiLevelType w:val="hybridMultilevel"/>
     <w:tmpl w:val="0AA6CCA6"/>
@@ -11694,7 +14441,7 @@
       </w:rPr>
     </w:lvl>
   </w:abstractNum>
-  <w:abstractNum w:abstractNumId="43" w15:restartNumberingAfterBreak="0">
+  <w:abstractNum w:abstractNumId="47" w15:restartNumberingAfterBreak="0">
     <w:nsid w:val="75F22415"/>
     <w:multiLevelType w:val="hybridMultilevel"/>
     <w:tmpl w:val="DB2EF382"/>
@@ -11780,7 +14527,7 @@
       </w:pPr>
     </w:lvl>
   </w:abstractNum>
-  <w:abstractNum w:abstractNumId="44" w15:restartNumberingAfterBreak="0">
+  <w:abstractNum w:abstractNumId="48" w15:restartNumberingAfterBreak="0">
     <w:nsid w:val="766D73FB"/>
     <w:multiLevelType w:val="hybridMultilevel"/>
     <w:tmpl w:val="646AC9A6"/>
@@ -11869,7 +14616,7 @@
       </w:pPr>
     </w:lvl>
   </w:abstractNum>
-  <w:abstractNum w:abstractNumId="45" w15:restartNumberingAfterBreak="0">
+  <w:abstractNum w:abstractNumId="49" w15:restartNumberingAfterBreak="0">
     <w:nsid w:val="771A7929"/>
     <w:multiLevelType w:val="hybridMultilevel"/>
     <w:tmpl w:val="B5EA489E"/>
@@ -11982,7 +14729,7 @@
       </w:rPr>
     </w:lvl>
   </w:abstractNum>
-  <w:abstractNum w:abstractNumId="46" w15:restartNumberingAfterBreak="0">
+  <w:abstractNum w:abstractNumId="50" w15:restartNumberingAfterBreak="0">
     <w:nsid w:val="7A0155B4"/>
     <w:multiLevelType w:val="hybridMultilevel"/>
     <w:tmpl w:val="581A57DA"/>
@@ -12095,7 +14842,7 @@
       </w:rPr>
     </w:lvl>
   </w:abstractNum>
-  <w:abstractNum w:abstractNumId="47" w15:restartNumberingAfterBreak="0">
+  <w:abstractNum w:abstractNumId="51" w15:restartNumberingAfterBreak="0">
     <w:nsid w:val="7D3D643B"/>
     <w:multiLevelType w:val="hybridMultilevel"/>
     <w:tmpl w:val="6A7EC576"/>
@@ -12105,7 +14852,7 @@
       <w:lvlText w:val="%1."/>
       <w:lvlJc w:val="left"/>
       <w:pPr>
-        <w:ind w:left="360" w:hanging="360"/>
+        <w:ind w:left="720" w:hanging="360"/>
       </w:pPr>
       <w:rPr>
         <w:rFonts w:hint="default"/>
@@ -12117,7 +14864,7 @@
       <w:lvlText w:val="o"/>
       <w:lvlJc w:val="left"/>
       <w:pPr>
-        <w:ind w:left="1080" w:hanging="360"/>
+        <w:ind w:left="1440" w:hanging="360"/>
       </w:pPr>
       <w:rPr>
         <w:rFonts w:ascii="Courier New" w:hAnsi="Courier New" w:hint="default"/>
@@ -12129,7 +14876,7 @@
       <w:lvlText w:val=""/>
       <w:lvlJc w:val="left"/>
       <w:pPr>
-        <w:ind w:left="1800" w:hanging="360"/>
+        <w:ind w:left="2160" w:hanging="360"/>
       </w:pPr>
       <w:rPr>
         <w:rFonts w:ascii="Wingdings" w:hAnsi="Wingdings" w:hint="default"/>
@@ -12141,7 +14888,7 @@
       <w:lvlText w:val=""/>
       <w:lvlJc w:val="left"/>
       <w:pPr>
-        <w:ind w:left="2520" w:hanging="360"/>
+        <w:ind w:left="2880" w:hanging="360"/>
       </w:pPr>
       <w:rPr>
         <w:rFonts w:ascii="Symbol" w:hAnsi="Symbol" w:hint="default"/>
@@ -12153,7 +14900,7 @@
       <w:lvlText w:val="o"/>
       <w:lvlJc w:val="left"/>
       <w:pPr>
-        <w:ind w:left="3240" w:hanging="360"/>
+        <w:ind w:left="3600" w:hanging="360"/>
       </w:pPr>
       <w:rPr>
         <w:rFonts w:ascii="Courier New" w:hAnsi="Courier New" w:hint="default"/>
@@ -12165,7 +14912,7 @@
       <w:lvlText w:val=""/>
       <w:lvlJc w:val="left"/>
       <w:pPr>
-        <w:ind w:left="3960" w:hanging="360"/>
+        <w:ind w:left="4320" w:hanging="360"/>
       </w:pPr>
       <w:rPr>
         <w:rFonts w:ascii="Wingdings" w:hAnsi="Wingdings" w:hint="default"/>
@@ -12177,7 +14924,7 @@
       <w:lvlText w:val=""/>
       <w:lvlJc w:val="left"/>
       <w:pPr>
-        <w:ind w:left="4680" w:hanging="360"/>
+        <w:ind w:left="5040" w:hanging="360"/>
       </w:pPr>
       <w:rPr>
         <w:rFonts w:ascii="Symbol" w:hAnsi="Symbol" w:hint="default"/>
@@ -12189,7 +14936,7 @@
       <w:lvlText w:val="o"/>
       <w:lvlJc w:val="left"/>
       <w:pPr>
-        <w:ind w:left="5400" w:hanging="360"/>
+        <w:ind w:left="5760" w:hanging="360"/>
       </w:pPr>
       <w:rPr>
         <w:rFonts w:ascii="Courier New" w:hAnsi="Courier New" w:hint="default"/>
@@ -12201,7 +14948,7 @@
       <w:lvlText w:val=""/>
       <w:lvlJc w:val="left"/>
       <w:pPr>
-        <w:ind w:left="6120" w:hanging="360"/>
+        <w:ind w:left="6480" w:hanging="360"/>
       </w:pPr>
       <w:rPr>
         <w:rFonts w:ascii="Wingdings" w:hAnsi="Wingdings" w:hint="default"/>
@@ -12212,31 +14959,31 @@
     <w:abstractNumId w:val="0"/>
   </w:num>
   <w:num w:numId="2" w16cid:durableId="448206414">
-    <w:abstractNumId w:val="46"/>
+    <w:abstractNumId w:val="50"/>
   </w:num>
   <w:num w:numId="3" w16cid:durableId="1542475421">
+    <w:abstractNumId w:val="11"/>
+  </w:num>
+  <w:num w:numId="4" w16cid:durableId="751004280">
+    <w:abstractNumId w:val="33"/>
+  </w:num>
+  <w:num w:numId="5" w16cid:durableId="298196006">
+    <w:abstractNumId w:val="34"/>
+  </w:num>
+  <w:num w:numId="6" w16cid:durableId="1042242061">
+    <w:abstractNumId w:val="40"/>
+  </w:num>
+  <w:num w:numId="7" w16cid:durableId="1365667300">
+    <w:abstractNumId w:val="5"/>
+  </w:num>
+  <w:num w:numId="8" w16cid:durableId="1604728372">
     <w:abstractNumId w:val="9"/>
   </w:num>
-  <w:num w:numId="4" w16cid:durableId="751004280">
-    <w:abstractNumId w:val="30"/>
-  </w:num>
-  <w:num w:numId="5" w16cid:durableId="298196006">
+  <w:num w:numId="9" w16cid:durableId="592318069">
     <w:abstractNumId w:val="31"/>
   </w:num>
-  <w:num w:numId="6" w16cid:durableId="1042242061">
-    <w:abstractNumId w:val="36"/>
-  </w:num>
-  <w:num w:numId="7" w16cid:durableId="1365667300">
-    <w:abstractNumId w:val="4"/>
-  </w:num>
-  <w:num w:numId="8" w16cid:durableId="1604728372">
-    <w:abstractNumId w:val="8"/>
-  </w:num>
-  <w:num w:numId="9" w16cid:durableId="592318069">
-    <w:abstractNumId w:val="28"/>
-  </w:num>
   <w:num w:numId="10" w16cid:durableId="587929699">
-    <w:abstractNumId w:val="14"/>
+    <w:abstractNumId w:val="16"/>
     <w:lvlOverride w:ilvl="0">
       <w:startOverride w:val="1"/>
     </w:lvlOverride>
@@ -12266,121 +15013,133 @@
     </w:lvlOverride>
   </w:num>
   <w:num w:numId="11" w16cid:durableId="526718861">
-    <w:abstractNumId w:val="5"/>
+    <w:abstractNumId w:val="6"/>
   </w:num>
   <w:num w:numId="12" w16cid:durableId="1252816783">
-    <w:abstractNumId w:val="21"/>
+    <w:abstractNumId w:val="23"/>
   </w:num>
   <w:num w:numId="13" w16cid:durableId="787357856">
     <w:abstractNumId w:val="2"/>
   </w:num>
   <w:num w:numId="14" w16cid:durableId="1419130615">
+    <w:abstractNumId w:val="39"/>
+  </w:num>
+  <w:num w:numId="15" w16cid:durableId="137501343">
+    <w:abstractNumId w:val="12"/>
+  </w:num>
+  <w:num w:numId="16" w16cid:durableId="1106266306">
+    <w:abstractNumId w:val="44"/>
+  </w:num>
+  <w:num w:numId="17" w16cid:durableId="611519896">
+    <w:abstractNumId w:val="32"/>
+  </w:num>
+  <w:num w:numId="18" w16cid:durableId="1090009317">
+    <w:abstractNumId w:val="49"/>
+  </w:num>
+  <w:num w:numId="19" w16cid:durableId="1271158473">
+    <w:abstractNumId w:val="41"/>
+  </w:num>
+  <w:num w:numId="20" w16cid:durableId="1667594061">
+    <w:abstractNumId w:val="22"/>
+  </w:num>
+  <w:num w:numId="21" w16cid:durableId="678848517">
+    <w:abstractNumId w:val="36"/>
+  </w:num>
+  <w:num w:numId="22" w16cid:durableId="1306206050">
+    <w:abstractNumId w:val="15"/>
+  </w:num>
+  <w:num w:numId="23" w16cid:durableId="1155609877">
+    <w:abstractNumId w:val="18"/>
+  </w:num>
+  <w:num w:numId="24" w16cid:durableId="671299720">
+    <w:abstractNumId w:val="4"/>
+  </w:num>
+  <w:num w:numId="25" w16cid:durableId="610282103">
+    <w:abstractNumId w:val="8"/>
+  </w:num>
+  <w:num w:numId="26" w16cid:durableId="231934099">
+    <w:abstractNumId w:val="19"/>
+  </w:num>
+  <w:num w:numId="27" w16cid:durableId="81920992">
+    <w:abstractNumId w:val="43"/>
+  </w:num>
+  <w:num w:numId="28" w16cid:durableId="2091541823">
+    <w:abstractNumId w:val="21"/>
+  </w:num>
+  <w:num w:numId="29" w16cid:durableId="1660497488">
+    <w:abstractNumId w:val="48"/>
+  </w:num>
+  <w:num w:numId="30" w16cid:durableId="1484933410">
+    <w:abstractNumId w:val="24"/>
+  </w:num>
+  <w:num w:numId="31" w16cid:durableId="592668566">
+    <w:abstractNumId w:val="13"/>
+  </w:num>
+  <w:num w:numId="32" w16cid:durableId="325473353">
+    <w:abstractNumId w:val="42"/>
+  </w:num>
+  <w:num w:numId="33" w16cid:durableId="2036073740">
+    <w:abstractNumId w:val="45"/>
+  </w:num>
+  <w:num w:numId="34" w16cid:durableId="283117860">
+    <w:abstractNumId w:val="30"/>
+  </w:num>
+  <w:num w:numId="35" w16cid:durableId="1003435630">
+    <w:abstractNumId w:val="47"/>
+  </w:num>
+  <w:num w:numId="36" w16cid:durableId="1116749849">
+    <w:abstractNumId w:val="7"/>
+  </w:num>
+  <w:num w:numId="37" w16cid:durableId="53893511">
+    <w:abstractNumId w:val="26"/>
+  </w:num>
+  <w:num w:numId="38" w16cid:durableId="1442649251">
+    <w:abstractNumId w:val="17"/>
+  </w:num>
+  <w:num w:numId="39" w16cid:durableId="632060382">
     <w:abstractNumId w:val="35"/>
   </w:num>
-  <w:num w:numId="15" w16cid:durableId="137501343">
-    <w:abstractNumId w:val="10"/>
+  <w:num w:numId="40" w16cid:durableId="1369524005">
+    <w:abstractNumId w:val="28"/>
   </w:num>
-  <w:num w:numId="16" w16cid:durableId="1106266306">
-    <w:abstractNumId w:val="40"/>
+  <w:num w:numId="41" w16cid:durableId="1895847060">
+    <w:abstractNumId w:val="27"/>
   </w:num>
-  <w:num w:numId="17" w16cid:durableId="611519896">
-    <w:abstractNumId w:val="29"/>
+  <w:num w:numId="42" w16cid:durableId="1963805159">
+    <w:abstractNumId w:val="38"/>
   </w:num>
-  <w:num w:numId="18" w16cid:durableId="1090009317">
-    <w:abstractNumId w:val="45"/>
+  <w:num w:numId="43" w16cid:durableId="967929995">
+    <w:abstractNumId w:val="6"/>
   </w:num>
-  <w:num w:numId="19" w16cid:durableId="1271158473">
-    <w:abstractNumId w:val="37"/>
-  </w:num>
-  <w:num w:numId="20" w16cid:durableId="1667594061">
+  <w:num w:numId="44" w16cid:durableId="1472017388">
     <w:abstractNumId w:val="20"/>
   </w:num>
-  <w:num w:numId="21" w16cid:durableId="678848517">
-    <w:abstractNumId w:val="33"/>
-  </w:num>
-  <w:num w:numId="22" w16cid:durableId="1306206050">
-    <w:abstractNumId w:val="13"/>
-  </w:num>
-  <w:num w:numId="23" w16cid:durableId="1155609877">
-    <w:abstractNumId w:val="16"/>
-  </w:num>
-  <w:num w:numId="24" w16cid:durableId="671299720">
-    <w:abstractNumId w:val="3"/>
-  </w:num>
-  <w:num w:numId="25" w16cid:durableId="610282103">
-    <w:abstractNumId w:val="7"/>
-  </w:num>
-  <w:num w:numId="26" w16cid:durableId="231934099">
-    <w:abstractNumId w:val="17"/>
-  </w:num>
-  <w:num w:numId="27" w16cid:durableId="81920992">
-    <w:abstractNumId w:val="39"/>
-  </w:num>
-  <w:num w:numId="28" w16cid:durableId="2091541823">
-    <w:abstractNumId w:val="19"/>
-  </w:num>
-  <w:num w:numId="29" w16cid:durableId="1660497488">
-    <w:abstractNumId w:val="44"/>
-  </w:num>
-  <w:num w:numId="30" w16cid:durableId="1484933410">
-    <w:abstractNumId w:val="22"/>
-  </w:num>
-  <w:num w:numId="31" w16cid:durableId="592668566">
-    <w:abstractNumId w:val="11"/>
-  </w:num>
-  <w:num w:numId="32" w16cid:durableId="325473353">
-    <w:abstractNumId w:val="38"/>
-  </w:num>
-  <w:num w:numId="33" w16cid:durableId="2036073740">
-    <w:abstractNumId w:val="41"/>
-  </w:num>
-  <w:num w:numId="34" w16cid:durableId="283117860">
-    <w:abstractNumId w:val="27"/>
-  </w:num>
-  <w:num w:numId="35" w16cid:durableId="1003435630">
-    <w:abstractNumId w:val="43"/>
-  </w:num>
-  <w:num w:numId="36" w16cid:durableId="1116749849">
-    <w:abstractNumId w:val="6"/>
-  </w:num>
-  <w:num w:numId="37" w16cid:durableId="53893511">
-    <w:abstractNumId w:val="24"/>
-  </w:num>
-  <w:num w:numId="38" w16cid:durableId="1442649251">
-    <w:abstractNumId w:val="15"/>
-  </w:num>
-  <w:num w:numId="39" w16cid:durableId="632060382">
-    <w:abstractNumId w:val="32"/>
-  </w:num>
-  <w:num w:numId="40" w16cid:durableId="1369524005">
-    <w:abstractNumId w:val="26"/>
-  </w:num>
-  <w:num w:numId="41" w16cid:durableId="1895847060">
+  <w:num w:numId="45" w16cid:durableId="697975918">
     <w:abstractNumId w:val="25"/>
-  </w:num>
-  <w:num w:numId="42" w16cid:durableId="1963805159">
-    <w:abstractNumId w:val="34"/>
-  </w:num>
-  <w:num w:numId="43" w16cid:durableId="967929995">
-    <w:abstractNumId w:val="5"/>
-  </w:num>
-  <w:num w:numId="44" w16cid:durableId="1472017388">
-    <w:abstractNumId w:val="18"/>
-  </w:num>
-  <w:num w:numId="45" w16cid:durableId="697975918">
-    <w:abstractNumId w:val="23"/>
   </w:num>
   <w:num w:numId="46" w16cid:durableId="1824855376">
     <w:abstractNumId w:val="1"/>
   </w:num>
   <w:num w:numId="47" w16cid:durableId="1367175258">
-    <w:abstractNumId w:val="42"/>
+    <w:abstractNumId w:val="46"/>
   </w:num>
   <w:num w:numId="48" w16cid:durableId="106702567">
-    <w:abstractNumId w:val="12"/>
+    <w:abstractNumId w:val="14"/>
   </w:num>
   <w:num w:numId="49" w16cid:durableId="1820222308">
-    <w:abstractNumId w:val="47"/>
+    <w:abstractNumId w:val="51"/>
+  </w:num>
+  <w:num w:numId="50" w16cid:durableId="67382290">
+    <w:abstractNumId w:val="37"/>
+  </w:num>
+  <w:num w:numId="51" w16cid:durableId="1882814965">
+    <w:abstractNumId w:val="10"/>
+  </w:num>
+  <w:num w:numId="52" w16cid:durableId="1080104875">
+    <w:abstractNumId w:val="3"/>
+  </w:num>
+  <w:num w:numId="53" w16cid:durableId="393510029">
+    <w:abstractNumId w:val="29"/>
   </w:num>
 </w:numbering>
 </file>

</xml_diff>